<commit_message>
the end is nigh
</commit_message>
<xml_diff>
--- a/RELAZIONE_DM.docx
+++ b/RELAZIONE_DM.docx
@@ -297,6 +297,7 @@
       <w:r>
         <w:rPr>
           <w:rFonts w:ascii="Times New Roman" w:hAnsi="Times New Roman" w:cs="Times New Roman"/>
+          <w:noProof/>
           <w:sz w:val="24"/>
           <w:szCs w:val="24"/>
           <w:lang w:val="en-GB"/>
@@ -424,27 +425,7 @@
           <w:szCs w:val="24"/>
           <w:lang w:val="en-GB"/>
         </w:rPr>
-        <w:t xml:space="preserve">Nicola </w:t>
-      </w:r>
-      <w:proofErr w:type="spellStart"/>
-      <w:r>
-        <w:rPr>
-          <w:rFonts w:ascii="Times New Roman" w:eastAsia="Times New Roman" w:hAnsi="Times New Roman" w:cs="Times New Roman"/>
-          <w:sz w:val="24"/>
-          <w:szCs w:val="24"/>
-          <w:lang w:val="en-GB"/>
-        </w:rPr>
-        <w:t>Gugole</w:t>
-      </w:r>
-      <w:proofErr w:type="spellEnd"/>
-      <w:r>
-        <w:rPr>
-          <w:rFonts w:ascii="Times New Roman" w:eastAsia="Times New Roman" w:hAnsi="Times New Roman" w:cs="Times New Roman"/>
-          <w:sz w:val="24"/>
-          <w:szCs w:val="24"/>
-          <w:lang w:val="en-GB"/>
-        </w:rPr>
-        <w:t xml:space="preserve"> </w:t>
+        <w:t xml:space="preserve">Nicola Gugole </w:t>
       </w:r>
       <w:r>
         <w:rPr>
@@ -3242,7 +3223,23 @@
           <w:rFonts w:ascii="Times New Roman" w:eastAsia="Times New Roman" w:hAnsi="Times New Roman" w:cs="Times New Roman"/>
           <w:lang w:val="en-GB"/>
         </w:rPr>
-        <w:t>The aim of this report is exploring the various phases of a Market Basket Analysis conducted on a given dataset. In particular the objective is to extract the customer behaviour by working on a derived dataset which is constructed from the original one.</w:t>
+        <w:t xml:space="preserve">The aim of this report is exploring the various phases of a Market Basket Analysis conducted on a given dataset. </w:t>
+      </w:r>
+      <w:proofErr w:type="gramStart"/>
+      <w:r>
+        <w:rPr>
+          <w:rFonts w:ascii="Times New Roman" w:eastAsia="Times New Roman" w:hAnsi="Times New Roman" w:cs="Times New Roman"/>
+          <w:lang w:val="en-GB"/>
+        </w:rPr>
+        <w:t>In particular the</w:t>
+      </w:r>
+      <w:proofErr w:type="gramEnd"/>
+      <w:r>
+        <w:rPr>
+          <w:rFonts w:ascii="Times New Roman" w:eastAsia="Times New Roman" w:hAnsi="Times New Roman" w:cs="Times New Roman"/>
+          <w:lang w:val="en-GB"/>
+        </w:rPr>
+        <w:t xml:space="preserve"> objective is to extract the customer behaviour by working on a derived dataset which is constructed from the original one.</w:t>
       </w:r>
     </w:p>
     <w:p>
@@ -3337,7 +3334,23 @@
           <w:rFonts w:ascii="Times New Roman" w:eastAsia="Times New Roman" w:hAnsi="Times New Roman" w:cs="Times New Roman"/>
           <w:lang w:val="en-GB"/>
         </w:rPr>
-        <w:t xml:space="preserve">: original dataset has to be cleaned. Looking at data distribution, missing values, correlation between attributes is fundamental to the semantical understanding of the data and the following cleaning. It is also extremely important for preparing and </w:t>
+        <w:t xml:space="preserve">: original dataset </w:t>
+      </w:r>
+      <w:proofErr w:type="gramStart"/>
+      <w:r>
+        <w:rPr>
+          <w:rFonts w:ascii="Times New Roman" w:eastAsia="Times New Roman" w:hAnsi="Times New Roman" w:cs="Times New Roman"/>
+          <w:lang w:val="en-GB"/>
+        </w:rPr>
+        <w:t>has to</w:t>
+      </w:r>
+      <w:proofErr w:type="gramEnd"/>
+      <w:r>
+        <w:rPr>
+          <w:rFonts w:ascii="Times New Roman" w:eastAsia="Times New Roman" w:hAnsi="Times New Roman" w:cs="Times New Roman"/>
+          <w:lang w:val="en-GB"/>
+        </w:rPr>
+        <w:t xml:space="preserve"> be cleaned. Looking at data distribution, missing values, correlation between attributes is fundamental to the semantical understanding of the data and the following cleaning. It is also extremely important for preparing and </w:t>
       </w:r>
       <w:r>
         <w:rPr>
@@ -3442,7 +3455,7 @@
           <w:rFonts w:ascii="Times New Roman" w:eastAsia="Times New Roman" w:hAnsi="Times New Roman" w:cs="Times New Roman"/>
           <w:lang w:val="en-GB"/>
         </w:rPr>
-        <w:t xml:space="preserve">exploiting </w:t>
+        <w:t xml:space="preserve">exploit </w:t>
       </w:r>
       <w:r>
         <w:rPr>
@@ -3549,6 +3562,13 @@
         </w:rPr>
         <w:t>Sequential Pattern Mining</w:t>
       </w:r>
+      <w:r>
+        <w:rPr>
+          <w:rFonts w:ascii="Times New Roman" w:eastAsia="Times New Roman" w:hAnsi="Times New Roman" w:cs="Times New Roman"/>
+          <w:lang w:val="en-GB"/>
+        </w:rPr>
+        <w:t>: analyse common patterns in customers transaction to derive observations on people and correlations between products purchases.</w:t>
+      </w:r>
     </w:p>
     <w:p>
       <w:pPr>
@@ -3634,6 +3654,7 @@
       <w:r>
         <w:rPr>
           <w:rFonts w:ascii="Times New Roman" w:hAnsi="Times New Roman" w:cs="Times New Roman"/>
+          <w:noProof/>
           <w:lang w:val="en-GB"/>
         </w:rPr>
         <w:drawing>
@@ -3979,6 +4000,7 @@
       <w:r>
         <w:rPr>
           <w:rFonts w:ascii="Times New Roman" w:hAnsi="Times New Roman" w:cs="Times New Roman"/>
+          <w:noProof/>
           <w:lang w:val="en-GB"/>
         </w:rPr>
         <w:drawing>
@@ -4244,6 +4266,7 @@
       <w:r>
         <w:rPr>
           <w:rFonts w:ascii="Times New Roman" w:hAnsi="Times New Roman" w:cs="Times New Roman"/>
+          <w:noProof/>
           <w:lang w:val="en-GB"/>
         </w:rPr>
         <w:drawing>
@@ -4518,6 +4541,7 @@
       <w:r>
         <w:rPr>
           <w:rFonts w:ascii="Times New Roman" w:hAnsi="Times New Roman" w:cs="Times New Roman"/>
+          <w:noProof/>
           <w:lang w:val="en-GB"/>
         </w:rPr>
         <w:lastRenderedPageBreak/>
@@ -4908,6 +4932,7 @@
       <w:r>
         <w:rPr>
           <w:rFonts w:ascii="Times New Roman" w:hAnsi="Times New Roman" w:cs="Times New Roman"/>
+          <w:noProof/>
           <w:lang w:val="en-GB"/>
         </w:rPr>
         <w:drawing>
@@ -5328,6 +5353,7 @@
           <w:lang w:val="en-GB"/>
         </w:rPr>
       </w:pPr>
+      <w:proofErr w:type="gramStart"/>
       <w:r>
         <w:rPr>
           <w:rFonts w:ascii="Times New Roman" w:eastAsia="Times New Roman" w:hAnsi="Times New Roman" w:cs="Times New Roman"/>
@@ -5340,7 +5366,15 @@
           <w:rFonts w:ascii="Times New Roman" w:eastAsia="Times New Roman" w:hAnsi="Times New Roman" w:cs="Times New Roman"/>
           <w:lang w:val="en-GB"/>
         </w:rPr>
-        <w:t>o do so</w:t>
+        <w:t>o</w:t>
+      </w:r>
+      <w:proofErr w:type="gramEnd"/>
+      <w:r>
+        <w:rPr>
+          <w:rFonts w:ascii="Times New Roman" w:eastAsia="Times New Roman" w:hAnsi="Times New Roman" w:cs="Times New Roman"/>
+          <w:lang w:val="en-GB"/>
+        </w:rPr>
+        <w:t xml:space="preserve"> do so</w:t>
       </w:r>
       <w:r>
         <w:rPr>
@@ -5367,6 +5401,7 @@
       <w:r>
         <w:rPr>
           <w:rFonts w:ascii="Times New Roman" w:hAnsi="Times New Roman" w:cs="Times New Roman"/>
+          <w:noProof/>
           <w:lang w:val="en-GB"/>
         </w:rPr>
         <w:lastRenderedPageBreak/>
@@ -5517,7 +5552,23 @@
           <w:rFonts w:ascii="Times New Roman" w:eastAsia="Times New Roman" w:hAnsi="Times New Roman" w:cs="Times New Roman"/>
           <w:lang w:val="en-GB"/>
         </w:rPr>
-        <w:t xml:space="preserve"> values too low to be relevant (e.g. Sale &lt; 0.01) were removed. As a side effect the resulting dataset had no more missing values regarding</w:t>
+        <w:t xml:space="preserve"> values too low to be relevant (</w:t>
+      </w:r>
+      <w:proofErr w:type="gramStart"/>
+      <w:r>
+        <w:rPr>
+          <w:rFonts w:ascii="Times New Roman" w:eastAsia="Times New Roman" w:hAnsi="Times New Roman" w:cs="Times New Roman"/>
+          <w:lang w:val="en-GB"/>
+        </w:rPr>
+        <w:t>e.g.</w:t>
+      </w:r>
+      <w:proofErr w:type="gramEnd"/>
+      <w:r>
+        <w:rPr>
+          <w:rFonts w:ascii="Times New Roman" w:eastAsia="Times New Roman" w:hAnsi="Times New Roman" w:cs="Times New Roman"/>
+          <w:lang w:val="en-GB"/>
+        </w:rPr>
+        <w:t xml:space="preserve"> Sale &lt; 0.01) were removed. As a side effect the resulting dataset had no more missing values regarding</w:t>
       </w:r>
       <w:r>
         <w:rPr>
@@ -5911,7 +5962,15 @@
           <w:rFonts w:ascii="Times New Roman" w:eastAsia="Times New Roman" w:hAnsi="Times New Roman" w:cs="Times New Roman"/>
           <w:lang w:val="en-GB"/>
         </w:rPr>
-        <w:t xml:space="preserve">highlighted some particular </w:t>
+        <w:t xml:space="preserve">highlighted some </w:t>
+      </w:r>
+      <w:proofErr w:type="gramStart"/>
+      <w:r>
+        <w:rPr>
+          <w:rFonts w:ascii="Times New Roman" w:eastAsia="Times New Roman" w:hAnsi="Times New Roman" w:cs="Times New Roman"/>
+          <w:lang w:val="en-GB"/>
+        </w:rPr>
+        <w:t xml:space="preserve">particular </w:t>
       </w:r>
       <w:proofErr w:type="spellStart"/>
       <w:r>
@@ -5923,6 +5982,7 @@
         <w:t>ProdID</w:t>
       </w:r>
       <w:proofErr w:type="spellEnd"/>
+      <w:proofErr w:type="gramEnd"/>
       <w:r>
         <w:rPr>
           <w:rFonts w:ascii="Times New Roman" w:eastAsia="Times New Roman" w:hAnsi="Times New Roman" w:cs="Times New Roman"/>
@@ -5981,16 +6041,36 @@
           <w:highlight w:val="white"/>
           <w:lang w:val="en-GB"/>
         </w:rPr>
-        <w:t xml:space="preserve"> by looking at these entries statistics it is plausible they represent some kind of bank payment that may not be strictly correlated to the customer sale analysis. </w:t>
-      </w:r>
+        <w:t xml:space="preserve"> by looking at these entries statistics it is plausible they represent </w:t>
+      </w:r>
+      <w:proofErr w:type="gramStart"/>
       <w:r>
         <w:rPr>
           <w:rFonts w:ascii="Times New Roman" w:eastAsia="Times New Roman" w:hAnsi="Times New Roman" w:cs="Times New Roman"/>
           <w:highlight w:val="white"/>
           <w:lang w:val="en-GB"/>
         </w:rPr>
+        <w:t>some kind of bank</w:t>
+      </w:r>
+      <w:proofErr w:type="gramEnd"/>
+      <w:r>
+        <w:rPr>
+          <w:rFonts w:ascii="Times New Roman" w:eastAsia="Times New Roman" w:hAnsi="Times New Roman" w:cs="Times New Roman"/>
+          <w:highlight w:val="white"/>
+          <w:lang w:val="en-GB"/>
+        </w:rPr>
+        <w:t xml:space="preserve"> payment that may not be strictly correlated to the customer sale analysis. </w:t>
+      </w:r>
+      <w:proofErr w:type="gramStart"/>
+      <w:r>
+        <w:rPr>
+          <w:rFonts w:ascii="Times New Roman" w:eastAsia="Times New Roman" w:hAnsi="Times New Roman" w:cs="Times New Roman"/>
+          <w:highlight w:val="white"/>
+          <w:lang w:val="en-GB"/>
+        </w:rPr>
         <w:t>Hence</w:t>
       </w:r>
+      <w:proofErr w:type="gramEnd"/>
       <w:r>
         <w:rPr>
           <w:rFonts w:ascii="Times New Roman" w:eastAsia="Times New Roman" w:hAnsi="Times New Roman" w:cs="Times New Roman"/>
@@ -6047,7 +6127,25 @@
           <w:highlight w:val="white"/>
           <w:lang w:val="en-GB"/>
         </w:rPr>
-        <w:t xml:space="preserve"> (‘Discount’), it is clear they regard some shopping-related discount on a particular customer, surely relevant for the analysis. Therefore they were left in the dataset.</w:t>
+        <w:t xml:space="preserve"> (‘Discount’), it is clear they regard some shopping-related discount on a particular customer, surely relevant for the analysis. </w:t>
+      </w:r>
+      <w:proofErr w:type="gramStart"/>
+      <w:r>
+        <w:rPr>
+          <w:rFonts w:ascii="Times New Roman" w:eastAsia="Times New Roman" w:hAnsi="Times New Roman" w:cs="Times New Roman"/>
+          <w:highlight w:val="white"/>
+          <w:lang w:val="en-GB"/>
+        </w:rPr>
+        <w:t>Therefore</w:t>
+      </w:r>
+      <w:proofErr w:type="gramEnd"/>
+      <w:r>
+        <w:rPr>
+          <w:rFonts w:ascii="Times New Roman" w:eastAsia="Times New Roman" w:hAnsi="Times New Roman" w:cs="Times New Roman"/>
+          <w:highlight w:val="white"/>
+          <w:lang w:val="en-GB"/>
+        </w:rPr>
+        <w:t xml:space="preserve"> they were left in the dataset.</w:t>
       </w:r>
     </w:p>
     <w:p>
@@ -6094,7 +6192,23 @@
           <w:rFonts w:ascii="Times New Roman" w:eastAsia="Times New Roman" w:hAnsi="Times New Roman" w:cs="Times New Roman"/>
           <w:lang w:val="en-GB"/>
         </w:rPr>
-        <w:t xml:space="preserve"> (both containing ‘POSTAGE’), it is plausible these entries have something to do with postage payments, not necessarily correlated to the customer sale analysis. Therefore they were removed.</w:t>
+        <w:t xml:space="preserve"> (both containing ‘POSTAGE’), it is plausible these entries have something to do with postage payments, not necessarily correlated to the customer sale analysis. </w:t>
+      </w:r>
+      <w:proofErr w:type="gramStart"/>
+      <w:r>
+        <w:rPr>
+          <w:rFonts w:ascii="Times New Roman" w:eastAsia="Times New Roman" w:hAnsi="Times New Roman" w:cs="Times New Roman"/>
+          <w:lang w:val="en-GB"/>
+        </w:rPr>
+        <w:t>Therefore</w:t>
+      </w:r>
+      <w:proofErr w:type="gramEnd"/>
+      <w:r>
+        <w:rPr>
+          <w:rFonts w:ascii="Times New Roman" w:eastAsia="Times New Roman" w:hAnsi="Times New Roman" w:cs="Times New Roman"/>
+          <w:lang w:val="en-GB"/>
+        </w:rPr>
+        <w:t xml:space="preserve"> they were removed.</w:t>
       </w:r>
     </w:p>
     <w:p>
@@ -6139,7 +6253,23 @@
           <w:rFonts w:ascii="Times New Roman" w:eastAsia="Times New Roman" w:hAnsi="Times New Roman" w:cs="Times New Roman"/>
           <w:lang w:val="en-GB"/>
         </w:rPr>
-        <w:t xml:space="preserve"> (‘Manual’), it is possible these records are referring to payments due/received (some of these are positive, some are negative) about manual works of some kind. Without any further information it is impossible to understand the true nature of these records and even more impossible to assure the relevancy for the analysis. Therefore they were removed.</w:t>
+        <w:t xml:space="preserve"> (‘Manual’), it is possible these records are referring to payments due/received (some of these are positive, some are negative) about manual works of some kind. Without any further information it is impossible to understand the true nature of these records and even more impossible to assure the relevancy for the analysis. </w:t>
+      </w:r>
+      <w:proofErr w:type="gramStart"/>
+      <w:r>
+        <w:rPr>
+          <w:rFonts w:ascii="Times New Roman" w:eastAsia="Times New Roman" w:hAnsi="Times New Roman" w:cs="Times New Roman"/>
+          <w:lang w:val="en-GB"/>
+        </w:rPr>
+        <w:t>Therefore</w:t>
+      </w:r>
+      <w:proofErr w:type="gramEnd"/>
+      <w:r>
+        <w:rPr>
+          <w:rFonts w:ascii="Times New Roman" w:eastAsia="Times New Roman" w:hAnsi="Times New Roman" w:cs="Times New Roman"/>
+          <w:lang w:val="en-GB"/>
+        </w:rPr>
+        <w:t xml:space="preserve"> they were removed.</w:t>
       </w:r>
       <w:r>
         <w:rPr>
@@ -6266,7 +6396,15 @@
           <w:rFonts w:ascii="Times New Roman" w:hAnsi="Times New Roman" w:cs="Times New Roman"/>
           <w:lang w:val="en-GB"/>
         </w:rPr>
-        <w:t xml:space="preserve">Several indexes were computed and added to the customer dataset, in particular the aim was to create a diversified set of dimensions, including statistical indexes such as mean, max, min of various original attributes, but also temporal indexes and even a  </w:t>
+        <w:t xml:space="preserve">Several indexes were computed and added to the customer dataset, in particular the aim was to create a diversified set of dimensions, including statistical indexes such as mean, max, min of various original attributes, but also temporal indexes and even </w:t>
+      </w:r>
+      <w:proofErr w:type="gramStart"/>
+      <w:r>
+        <w:rPr>
+          <w:rFonts w:ascii="Times New Roman" w:hAnsi="Times New Roman" w:cs="Times New Roman"/>
+          <w:lang w:val="en-GB"/>
+        </w:rPr>
+        <w:t xml:space="preserve">a  </w:t>
       </w:r>
       <w:r>
         <w:rPr>
@@ -6275,6 +6413,7 @@
         </w:rPr>
         <w:t>trio</w:t>
       </w:r>
+      <w:proofErr w:type="gramEnd"/>
       <w:r>
         <w:rPr>
           <w:rFonts w:ascii="Times New Roman" w:hAnsi="Times New Roman" w:cs="Times New Roman"/>
@@ -6799,7 +6938,23 @@
           <w:rFonts w:ascii="Times New Roman" w:hAnsi="Times New Roman" w:cs="Times New Roman"/>
           <w:lang w:val="en-GB"/>
         </w:rPr>
-        <w:t>mean monthly amount of orders made by a customer during the period of observation.</w:t>
+        <w:t xml:space="preserve">mean monthly </w:t>
+      </w:r>
+      <w:proofErr w:type="gramStart"/>
+      <w:r>
+        <w:rPr>
+          <w:rFonts w:ascii="Times New Roman" w:hAnsi="Times New Roman" w:cs="Times New Roman"/>
+          <w:lang w:val="en-GB"/>
+        </w:rPr>
+        <w:t>amount</w:t>
+      </w:r>
+      <w:proofErr w:type="gramEnd"/>
+      <w:r>
+        <w:rPr>
+          <w:rFonts w:ascii="Times New Roman" w:hAnsi="Times New Roman" w:cs="Times New Roman"/>
+          <w:lang w:val="en-GB"/>
+        </w:rPr>
+        <w:t xml:space="preserve"> of orders made by a customer during the period of observation.</w:t>
       </w:r>
     </w:p>
     <w:p>
@@ -6837,7 +6992,23 @@
           <w:rFonts w:ascii="Times New Roman" w:hAnsi="Times New Roman" w:cs="Times New Roman"/>
           <w:lang w:val="en-GB"/>
         </w:rPr>
-        <w:t>mean monthly amount of products purchased by a customer during the period of observation.</w:t>
+        <w:t xml:space="preserve">mean monthly </w:t>
+      </w:r>
+      <w:proofErr w:type="gramStart"/>
+      <w:r>
+        <w:rPr>
+          <w:rFonts w:ascii="Times New Roman" w:hAnsi="Times New Roman" w:cs="Times New Roman"/>
+          <w:lang w:val="en-GB"/>
+        </w:rPr>
+        <w:t>amount</w:t>
+      </w:r>
+      <w:proofErr w:type="gramEnd"/>
+      <w:r>
+        <w:rPr>
+          <w:rFonts w:ascii="Times New Roman" w:hAnsi="Times New Roman" w:cs="Times New Roman"/>
+          <w:lang w:val="en-GB"/>
+        </w:rPr>
+        <w:t xml:space="preserve"> of products purchased by a customer during the period of observation.</w:t>
       </w:r>
     </w:p>
     <w:p>
@@ -7013,7 +7184,25 @@
           <w:iCs/>
           <w:lang w:val="en-GB"/>
         </w:rPr>
-        <w:t>: Shannon Entropy to express the regularity of the weekday on which a customer goes shopping. (e.g. always on Monday)</w:t>
+        <w:t>: Shannon Entropy to express the regularity of the weekday on which a customer goes shopping. (</w:t>
+      </w:r>
+      <w:proofErr w:type="gramStart"/>
+      <w:r>
+        <w:rPr>
+          <w:rFonts w:ascii="Times New Roman" w:hAnsi="Times New Roman" w:cs="Times New Roman"/>
+          <w:iCs/>
+          <w:lang w:val="en-GB"/>
+        </w:rPr>
+        <w:t>e.g.</w:t>
+      </w:r>
+      <w:proofErr w:type="gramEnd"/>
+      <w:r>
+        <w:rPr>
+          <w:rFonts w:ascii="Times New Roman" w:hAnsi="Times New Roman" w:cs="Times New Roman"/>
+          <w:iCs/>
+          <w:lang w:val="en-GB"/>
+        </w:rPr>
+        <w:t xml:space="preserve"> always on Monday)</w:t>
       </w:r>
       <w:r>
         <w:rPr>
@@ -7144,7 +7333,25 @@
           <w:color w:val="000000"/>
           <w:lang w:val="en-GB"/>
         </w:rPr>
-        <w:t>categorical attribute, containing the month (as string of 3 characters) where the customer made the maximum amount of orders in the period of observation</w:t>
+        <w:t xml:space="preserve">categorical attribute, containing the month (as string of 3 characters) where the customer made the maximum </w:t>
+      </w:r>
+      <w:proofErr w:type="gramStart"/>
+      <w:r>
+        <w:rPr>
+          <w:rFonts w:ascii="Times New Roman" w:hAnsi="Times New Roman" w:cs="Times New Roman"/>
+          <w:color w:val="000000"/>
+          <w:lang w:val="en-GB"/>
+        </w:rPr>
+        <w:t>amount</w:t>
+      </w:r>
+      <w:proofErr w:type="gramEnd"/>
+      <w:r>
+        <w:rPr>
+          <w:rFonts w:ascii="Times New Roman" w:hAnsi="Times New Roman" w:cs="Times New Roman"/>
+          <w:color w:val="000000"/>
+          <w:lang w:val="en-GB"/>
+        </w:rPr>
+        <w:t xml:space="preserve"> of orders in the period of observation</w:t>
       </w:r>
       <w:r>
         <w:rPr>
@@ -7184,7 +7391,25 @@
           <w:color w:val="000000"/>
           <w:lang w:val="en-GB"/>
         </w:rPr>
-        <w:t>: categorical attribute, containing the weekday (as string of 3 characters) where the customer made the maximum amount of orders in the period of observation</w:t>
+        <w:t xml:space="preserve">: categorical attribute, containing the weekday (as string of 3 characters) where the customer made the maximum </w:t>
+      </w:r>
+      <w:proofErr w:type="gramStart"/>
+      <w:r>
+        <w:rPr>
+          <w:rFonts w:ascii="Times New Roman" w:hAnsi="Times New Roman" w:cs="Times New Roman"/>
+          <w:color w:val="000000"/>
+          <w:lang w:val="en-GB"/>
+        </w:rPr>
+        <w:t>amount</w:t>
+      </w:r>
+      <w:proofErr w:type="gramEnd"/>
+      <w:r>
+        <w:rPr>
+          <w:rFonts w:ascii="Times New Roman" w:hAnsi="Times New Roman" w:cs="Times New Roman"/>
+          <w:color w:val="000000"/>
+          <w:lang w:val="en-GB"/>
+        </w:rPr>
+        <w:t xml:space="preserve"> of orders in the period of observation</w:t>
       </w:r>
       <w:r>
         <w:rPr>
@@ -7317,6 +7542,7 @@
       <w:r>
         <w:rPr>
           <w:rFonts w:ascii="Times New Roman" w:hAnsi="Times New Roman" w:cs="Times New Roman"/>
+          <w:noProof/>
           <w:sz w:val="22"/>
           <w:szCs w:val="22"/>
           <w:lang w:val="en-GB"/>
@@ -8374,7 +8600,23 @@
           <w:rFonts w:ascii="Times New Roman" w:eastAsia="Times New Roman" w:hAnsi="Times New Roman" w:cs="Times New Roman"/>
           <w:lang w:val="en-GB"/>
         </w:rPr>
-        <w:t xml:space="preserve"> analysis tools, logic and also a lot of trial and error.</w:t>
+        <w:t xml:space="preserve"> analysis tools, logic </w:t>
+      </w:r>
+      <w:proofErr w:type="gramStart"/>
+      <w:r>
+        <w:rPr>
+          <w:rFonts w:ascii="Times New Roman" w:eastAsia="Times New Roman" w:hAnsi="Times New Roman" w:cs="Times New Roman"/>
+          <w:lang w:val="en-GB"/>
+        </w:rPr>
+        <w:t>and also</w:t>
+      </w:r>
+      <w:proofErr w:type="gramEnd"/>
+      <w:r>
+        <w:rPr>
+          <w:rFonts w:ascii="Times New Roman" w:eastAsia="Times New Roman" w:hAnsi="Times New Roman" w:cs="Times New Roman"/>
+          <w:lang w:val="en-GB"/>
+        </w:rPr>
+        <w:t xml:space="preserve"> a lot of trial and error.</w:t>
       </w:r>
     </w:p>
     <w:p>
@@ -8582,6 +8824,7 @@
       <w:r>
         <w:rPr>
           <w:rFonts w:ascii="Times New Roman" w:hAnsi="Times New Roman" w:cs="Times New Roman"/>
+          <w:noProof/>
           <w:lang w:val="en-GB"/>
         </w:rPr>
         <w:drawing>
@@ -8669,7 +8912,23 @@
           <w:rFonts w:ascii="Times New Roman" w:eastAsia="Times New Roman" w:hAnsi="Times New Roman" w:cs="Times New Roman"/>
           <w:lang w:val="en-GB"/>
         </w:rPr>
-        <w:t xml:space="preserve"> the metrics resulting from producing a number of </w:t>
+        <w:t xml:space="preserve"> the metrics resulting from producing </w:t>
+      </w:r>
+      <w:proofErr w:type="gramStart"/>
+      <w:r>
+        <w:rPr>
+          <w:rFonts w:ascii="Times New Roman" w:eastAsia="Times New Roman" w:hAnsi="Times New Roman" w:cs="Times New Roman"/>
+          <w:lang w:val="en-GB"/>
+        </w:rPr>
+        <w:t>a number of</w:t>
+      </w:r>
+      <w:proofErr w:type="gramEnd"/>
+      <w:r>
+        <w:rPr>
+          <w:rFonts w:ascii="Times New Roman" w:eastAsia="Times New Roman" w:hAnsi="Times New Roman" w:cs="Times New Roman"/>
+          <w:lang w:val="en-GB"/>
+        </w:rPr>
+        <w:t xml:space="preserve"> </w:t>
       </w:r>
       <w:r>
         <w:rPr>
@@ -8764,6 +9023,7 @@
       <w:r>
         <w:rPr>
           <w:rFonts w:ascii="Times New Roman" w:hAnsi="Times New Roman" w:cs="Times New Roman"/>
+          <w:noProof/>
           <w:lang w:val="en-GB"/>
         </w:rPr>
         <w:drawing>
@@ -8819,6 +9079,7 @@
       <w:r>
         <w:rPr>
           <w:rFonts w:ascii="Times New Roman" w:hAnsi="Times New Roman" w:cs="Times New Roman"/>
+          <w:noProof/>
           <w:lang w:val="en-GB"/>
         </w:rPr>
         <w:drawing>
@@ -8968,6 +9229,7 @@
       <w:r>
         <w:rPr>
           <w:rFonts w:ascii="Times New Roman" w:hAnsi="Times New Roman" w:cs="Times New Roman"/>
+          <w:noProof/>
           <w:lang w:val="en-GB"/>
         </w:rPr>
         <w:drawing>
@@ -9124,7 +9386,23 @@
           <w:rFonts w:ascii="Times New Roman" w:eastAsia="Times New Roman" w:hAnsi="Times New Roman" w:cs="Times New Roman"/>
           <w:lang w:val="en-GB"/>
         </w:rPr>
-        <w:t xml:space="preserve">By taking a look at the number of customers per cluster we can see that the four clusters (numerated from left to right from </w:t>
+        <w:t xml:space="preserve">By </w:t>
+      </w:r>
+      <w:proofErr w:type="gramStart"/>
+      <w:r>
+        <w:rPr>
+          <w:rFonts w:ascii="Times New Roman" w:eastAsia="Times New Roman" w:hAnsi="Times New Roman" w:cs="Times New Roman"/>
+          <w:lang w:val="en-GB"/>
+        </w:rPr>
+        <w:t>taking a look</w:t>
+      </w:r>
+      <w:proofErr w:type="gramEnd"/>
+      <w:r>
+        <w:rPr>
+          <w:rFonts w:ascii="Times New Roman" w:eastAsia="Times New Roman" w:hAnsi="Times New Roman" w:cs="Times New Roman"/>
+          <w:lang w:val="en-GB"/>
+        </w:rPr>
+        <w:t xml:space="preserve"> at the number of customers per cluster we can see that the four clusters (numerated from left to right from </w:t>
       </w:r>
       <w:r>
         <w:rPr>
@@ -9358,6 +9636,7 @@
       <w:r>
         <w:rPr>
           <w:rFonts w:ascii="Times New Roman" w:eastAsia="Times New Roman" w:hAnsi="Times New Roman" w:cs="Times New Roman"/>
+          <w:noProof/>
           <w:lang w:val="en-GB"/>
         </w:rPr>
         <w:drawing>
@@ -9459,6 +9738,7 @@
       <w:r>
         <w:rPr>
           <w:rFonts w:ascii="Times New Roman" w:hAnsi="Times New Roman" w:cs="Times New Roman"/>
+          <w:noProof/>
           <w:lang w:val="en-GB"/>
         </w:rPr>
         <w:drawing>
@@ -9500,6 +9780,7 @@
       <w:r>
         <w:rPr>
           <w:rFonts w:ascii="Times New Roman" w:hAnsi="Times New Roman" w:cs="Times New Roman"/>
+          <w:noProof/>
           <w:lang w:val="en-GB"/>
         </w:rPr>
         <w:drawing>
@@ -9602,7 +9883,23 @@
           <w:rFonts w:ascii="Times New Roman" w:eastAsia="Times New Roman" w:hAnsi="Times New Roman" w:cs="Times New Roman"/>
           <w:lang w:val="en-GB"/>
         </w:rPr>
-        <w:t xml:space="preserve"> the anomalous cluster with the one most similar to it (in this case would be </w:t>
+        <w:t xml:space="preserve"> the anomalous cluster with the one most </w:t>
+      </w:r>
+      <w:proofErr w:type="gramStart"/>
+      <w:r>
+        <w:rPr>
+          <w:rFonts w:ascii="Times New Roman" w:eastAsia="Times New Roman" w:hAnsi="Times New Roman" w:cs="Times New Roman"/>
+          <w:lang w:val="en-GB"/>
+        </w:rPr>
+        <w:t>similar to</w:t>
+      </w:r>
+      <w:proofErr w:type="gramEnd"/>
+      <w:r>
+        <w:rPr>
+          <w:rFonts w:ascii="Times New Roman" w:eastAsia="Times New Roman" w:hAnsi="Times New Roman" w:cs="Times New Roman"/>
+          <w:lang w:val="en-GB"/>
+        </w:rPr>
+        <w:t xml:space="preserve"> it (in this case would be </w:t>
       </w:r>
       <w:r>
         <w:rPr>
@@ -9625,14 +9922,31 @@
           <w:b/>
           <w:lang w:val="en-GB"/>
         </w:rPr>
-        <w:t xml:space="preserve">cluster 1 </w:t>
-      </w:r>
-      <w:r>
-        <w:rPr>
-          <w:rFonts w:ascii="Times New Roman" w:eastAsia="Times New Roman" w:hAnsi="Times New Roman" w:cs="Times New Roman"/>
-          <w:lang w:val="en-GB"/>
-        </w:rPr>
-        <w:t xml:space="preserve"> statistics (</w:t>
+        <w:t xml:space="preserve">cluster </w:t>
+      </w:r>
+      <w:proofErr w:type="gramStart"/>
+      <w:r>
+        <w:rPr>
+          <w:rFonts w:ascii="Times New Roman" w:eastAsia="Times New Roman" w:hAnsi="Times New Roman" w:cs="Times New Roman"/>
+          <w:b/>
+          <w:lang w:val="en-GB"/>
+        </w:rPr>
+        <w:t xml:space="preserve">1 </w:t>
+      </w:r>
+      <w:r>
+        <w:rPr>
+          <w:rFonts w:ascii="Times New Roman" w:eastAsia="Times New Roman" w:hAnsi="Times New Roman" w:cs="Times New Roman"/>
+          <w:lang w:val="en-GB"/>
+        </w:rPr>
+        <w:t xml:space="preserve"> statistics</w:t>
+      </w:r>
+      <w:proofErr w:type="gramEnd"/>
+      <w:r>
+        <w:rPr>
+          <w:rFonts w:ascii="Times New Roman" w:eastAsia="Times New Roman" w:hAnsi="Times New Roman" w:cs="Times New Roman"/>
+          <w:lang w:val="en-GB"/>
+        </w:rPr>
+        <w:t xml:space="preserve"> (</w:t>
       </w:r>
       <w:proofErr w:type="spellStart"/>
       <w:r>
@@ -9793,6 +10107,7 @@
       </w:pPr>
       <w:r>
         <w:rPr>
+          <w:noProof/>
           <w:color w:val="000000"/>
           <w:sz w:val="40"/>
           <w:szCs w:val="40"/>
@@ -9858,6 +10173,7 @@
       </w:r>
       <w:r>
         <w:rPr>
+          <w:noProof/>
           <w:color w:val="000000"/>
           <w:sz w:val="40"/>
           <w:szCs w:val="40"/>
@@ -10027,6 +10343,7 @@
       <w:r>
         <w:rPr>
           <w:rFonts w:ascii="Times New Roman" w:hAnsi="Times New Roman" w:cs="Times New Roman"/>
+          <w:noProof/>
           <w:lang w:val="en-GB"/>
         </w:rPr>
         <w:drawing>
@@ -10308,6 +10625,7 @@
       <w:r>
         <w:rPr>
           <w:rFonts w:ascii="Times New Roman" w:hAnsi="Times New Roman" w:cs="Times New Roman"/>
+          <w:noProof/>
           <w:lang w:val="en-GB"/>
         </w:rPr>
         <w:drawing>
@@ -10556,7 +10874,23 @@
           <w:rFonts w:ascii="Times New Roman" w:eastAsia="Times New Roman" w:hAnsi="Times New Roman" w:cs="Times New Roman"/>
           <w:lang w:val="en-GB"/>
         </w:rPr>
-        <w:t xml:space="preserve"> is a dictionary having as keys all the integers between </w:t>
+        <w:t xml:space="preserve"> </w:t>
+      </w:r>
+      <w:proofErr w:type="gramStart"/>
+      <w:r>
+        <w:rPr>
+          <w:rFonts w:ascii="Times New Roman" w:eastAsia="Times New Roman" w:hAnsi="Times New Roman" w:cs="Times New Roman"/>
+          <w:lang w:val="en-GB"/>
+        </w:rPr>
+        <w:t>is</w:t>
+      </w:r>
+      <w:proofErr w:type="gramEnd"/>
+      <w:r>
+        <w:rPr>
+          <w:rFonts w:ascii="Times New Roman" w:eastAsia="Times New Roman" w:hAnsi="Times New Roman" w:cs="Times New Roman"/>
+          <w:lang w:val="en-GB"/>
+        </w:rPr>
+        <w:t xml:space="preserve"> a dictionary having as keys all the integers between </w:t>
       </w:r>
       <w:proofErr w:type="spellStart"/>
       <w:r>
@@ -10770,6 +11104,7 @@
       <w:r>
         <w:rPr>
           <w:rFonts w:ascii="Times New Roman" w:eastAsia="Times New Roman" w:hAnsi="Times New Roman" w:cs="Times New Roman"/>
+          <w:noProof/>
           <w:color w:val="333333"/>
           <w:sz w:val="21"/>
           <w:szCs w:val="21"/>
@@ -10829,12 +11164,21 @@
           <w:lang w:val="en-GB"/>
         </w:rPr>
       </w:pPr>
-      <w:r>
-        <w:rPr>
-          <w:rFonts w:ascii="Times New Roman" w:eastAsia="Times New Roman" w:hAnsi="Times New Roman" w:cs="Times New Roman"/>
-          <w:lang w:val="en-GB"/>
-        </w:rPr>
-        <w:t xml:space="preserve">In order to visualize it as a single curve, </w:t>
+      <w:proofErr w:type="gramStart"/>
+      <w:r>
+        <w:rPr>
+          <w:rFonts w:ascii="Times New Roman" w:eastAsia="Times New Roman" w:hAnsi="Times New Roman" w:cs="Times New Roman"/>
+          <w:lang w:val="en-GB"/>
+        </w:rPr>
+        <w:t>In order to</w:t>
+      </w:r>
+      <w:proofErr w:type="gramEnd"/>
+      <w:r>
+        <w:rPr>
+          <w:rFonts w:ascii="Times New Roman" w:eastAsia="Times New Roman" w:hAnsi="Times New Roman" w:cs="Times New Roman"/>
+          <w:lang w:val="en-GB"/>
+        </w:rPr>
+        <w:t xml:space="preserve"> visualize it as a single curve, </w:t>
       </w:r>
       <w:r>
         <w:rPr>
@@ -10971,6 +11315,7 @@
       <w:r>
         <w:rPr>
           <w:rFonts w:ascii="Times New Roman" w:eastAsia="Times New Roman" w:hAnsi="Times New Roman" w:cs="Times New Roman"/>
+          <w:noProof/>
           <w:lang w:val="en-GB"/>
         </w:rPr>
         <w:drawing>
@@ -11200,6 +11545,7 @@
       <w:r>
         <w:rPr>
           <w:rFonts w:ascii="Times New Roman" w:eastAsia="Times New Roman" w:hAnsi="Times New Roman" w:cs="Times New Roman"/>
+          <w:noProof/>
           <w:lang w:val="en-GB"/>
         </w:rPr>
         <w:drawing>
@@ -11278,7 +11624,23 @@
           <w:rFonts w:ascii="Times New Roman" w:eastAsia="Times New Roman" w:hAnsi="Times New Roman" w:cs="Times New Roman"/>
           <w:lang w:val="en-GB"/>
         </w:rPr>
-        <w:t xml:space="preserve">The best combination of parameters seems to be: </w:t>
+        <w:t xml:space="preserve">The best combination of parameters seems to </w:t>
+      </w:r>
+      <w:proofErr w:type="gramStart"/>
+      <w:r>
+        <w:rPr>
+          <w:rFonts w:ascii="Times New Roman" w:eastAsia="Times New Roman" w:hAnsi="Times New Roman" w:cs="Times New Roman"/>
+          <w:lang w:val="en-GB"/>
+        </w:rPr>
+        <w:t>be:</w:t>
+      </w:r>
+      <w:proofErr w:type="gramEnd"/>
+      <w:r>
+        <w:rPr>
+          <w:rFonts w:ascii="Times New Roman" w:eastAsia="Times New Roman" w:hAnsi="Times New Roman" w:cs="Times New Roman"/>
+          <w:lang w:val="en-GB"/>
+        </w:rPr>
+        <w:t xml:space="preserve"> </w:t>
       </w:r>
       <w:r>
         <w:rPr>
@@ -11619,7 +11981,23 @@
           <w:rFonts w:ascii="Times New Roman" w:eastAsia="Times New Roman" w:hAnsi="Times New Roman" w:cs="Times New Roman"/>
           <w:lang w:val="en-GB"/>
         </w:rPr>
-        <w:t xml:space="preserve">For the clustering via Hierarchical Clustering the same set of attributes of the previous algorithms were used, in order to get results comparable in terms of indicators and properties among the clusters. For all the different runs of the algorithm the metric was the </w:t>
+        <w:t xml:space="preserve">For the clustering via Hierarchical Clustering the same set of attributes of the previous algorithms were used, </w:t>
+      </w:r>
+      <w:proofErr w:type="gramStart"/>
+      <w:r>
+        <w:rPr>
+          <w:rFonts w:ascii="Times New Roman" w:eastAsia="Times New Roman" w:hAnsi="Times New Roman" w:cs="Times New Roman"/>
+          <w:lang w:val="en-GB"/>
+        </w:rPr>
+        <w:t>in order to</w:t>
+      </w:r>
+      <w:proofErr w:type="gramEnd"/>
+      <w:r>
+        <w:rPr>
+          <w:rFonts w:ascii="Times New Roman" w:eastAsia="Times New Roman" w:hAnsi="Times New Roman" w:cs="Times New Roman"/>
+          <w:lang w:val="en-GB"/>
+        </w:rPr>
+        <w:t xml:space="preserve"> get results comparable in terms of indicators and properties among the clusters. For all the different runs of the algorithm the metric was the </w:t>
       </w:r>
       <w:proofErr w:type="spellStart"/>
       <w:r>
@@ -11709,7 +12087,23 @@
           <w:rFonts w:ascii="Times New Roman" w:eastAsia="Times New Roman" w:hAnsi="Times New Roman" w:cs="Times New Roman"/>
           <w:lang w:val="en-GB"/>
         </w:rPr>
-        <w:t xml:space="preserve">Through the study of the dendrograms the best value for the threshold was chosen with the objective of getting a balanced clustering result. In order to evaluate the goodness of the clustering </w:t>
+        <w:t xml:space="preserve">Through the study of the dendrograms the best value for the threshold was chosen with the objective of getting a balanced clustering result. </w:t>
+      </w:r>
+      <w:proofErr w:type="gramStart"/>
+      <w:r>
+        <w:rPr>
+          <w:rFonts w:ascii="Times New Roman" w:eastAsia="Times New Roman" w:hAnsi="Times New Roman" w:cs="Times New Roman"/>
+          <w:lang w:val="en-GB"/>
+        </w:rPr>
+        <w:t>In order to</w:t>
+      </w:r>
+      <w:proofErr w:type="gramEnd"/>
+      <w:r>
+        <w:rPr>
+          <w:rFonts w:ascii="Times New Roman" w:eastAsia="Times New Roman" w:hAnsi="Times New Roman" w:cs="Times New Roman"/>
+          <w:lang w:val="en-GB"/>
+        </w:rPr>
+        <w:t xml:space="preserve"> evaluate the goodness of the clustering </w:t>
       </w:r>
       <w:r>
         <w:rPr>
@@ -12467,7 +12861,23 @@
           <w:rFonts w:ascii="Times New Roman" w:eastAsia="Times New Roman" w:hAnsi="Times New Roman" w:cs="Times New Roman"/>
           <w:lang w:val="en-GB"/>
         </w:rPr>
-        <w:t xml:space="preserve">Even if the silhouette is very high, the first three methods’ results are pretty bad since the clusters are unbalanced, collapsing all the elements in one single cluster. </w:t>
+        <w:t xml:space="preserve">Even if the silhouette is very high, the first three methods’ results are </w:t>
+      </w:r>
+      <w:proofErr w:type="gramStart"/>
+      <w:r>
+        <w:rPr>
+          <w:rFonts w:ascii="Times New Roman" w:eastAsia="Times New Roman" w:hAnsi="Times New Roman" w:cs="Times New Roman"/>
+          <w:lang w:val="en-GB"/>
+        </w:rPr>
+        <w:t>pretty bad</w:t>
+      </w:r>
+      <w:proofErr w:type="gramEnd"/>
+      <w:r>
+        <w:rPr>
+          <w:rFonts w:ascii="Times New Roman" w:eastAsia="Times New Roman" w:hAnsi="Times New Roman" w:cs="Times New Roman"/>
+          <w:lang w:val="en-GB"/>
+        </w:rPr>
+        <w:t xml:space="preserve"> since the clusters are unbalanced, collapsing all the elements in one single cluster. </w:t>
       </w:r>
       <w:r>
         <w:rPr>
@@ -12525,6 +12935,7 @@
       <w:r>
         <w:rPr>
           <w:rFonts w:ascii="Times New Roman" w:hAnsi="Times New Roman" w:cs="Times New Roman"/>
+          <w:noProof/>
           <w:lang w:val="en-GB"/>
         </w:rPr>
         <w:drawing>
@@ -12580,6 +12991,7 @@
       <w:r>
         <w:rPr>
           <w:rFonts w:ascii="Times New Roman" w:hAnsi="Times New Roman" w:cs="Times New Roman"/>
+          <w:noProof/>
           <w:lang w:val="en-GB"/>
         </w:rPr>
         <w:drawing>
@@ -12635,6 +13047,7 @@
       <w:r>
         <w:rPr>
           <w:rFonts w:ascii="Times New Roman" w:hAnsi="Times New Roman" w:cs="Times New Roman"/>
+          <w:noProof/>
           <w:lang w:val="en-GB"/>
         </w:rPr>
         <w:drawing>
@@ -12700,6 +13113,7 @@
       <w:bookmarkEnd w:id="29"/>
       <w:r>
         <w:rPr>
+          <w:noProof/>
           <w:lang w:val="en-GB"/>
         </w:rPr>
         <w:drawing>
@@ -12752,6 +13166,7 @@
       </w:r>
       <w:r>
         <w:rPr>
+          <w:noProof/>
           <w:lang w:val="en-GB"/>
         </w:rPr>
         <w:drawing>
@@ -12877,7 +13292,23 @@
           <w:rFonts w:ascii="Times New Roman" w:eastAsia="Times New Roman" w:hAnsi="Times New Roman" w:cs="Times New Roman"/>
           <w:lang w:val="en-GB"/>
         </w:rPr>
-        <w:t xml:space="preserve"> and it is possible to study a characterization of the elements inside the three main clusters. The results are similar to the ones obtained from K-Means, the three clusters seem to represent the three different types of customers: low, medium and </w:t>
+        <w:t xml:space="preserve"> and it is possible to study a characterization of the elements inside the three main clusters. The results are </w:t>
+      </w:r>
+      <w:proofErr w:type="gramStart"/>
+      <w:r>
+        <w:rPr>
+          <w:rFonts w:ascii="Times New Roman" w:eastAsia="Times New Roman" w:hAnsi="Times New Roman" w:cs="Times New Roman"/>
+          <w:lang w:val="en-GB"/>
+        </w:rPr>
+        <w:t>similar to</w:t>
+      </w:r>
+      <w:proofErr w:type="gramEnd"/>
+      <w:r>
+        <w:rPr>
+          <w:rFonts w:ascii="Times New Roman" w:eastAsia="Times New Roman" w:hAnsi="Times New Roman" w:cs="Times New Roman"/>
+          <w:lang w:val="en-GB"/>
+        </w:rPr>
+        <w:t xml:space="preserve"> the ones obtained from K-Means, the three clusters seem to represent the three different types of customers: low, medium and </w:t>
       </w:r>
       <w:r>
         <w:rPr>
@@ -13165,6 +13596,7 @@
       <w:r>
         <w:rPr>
           <w:rFonts w:ascii="Times New Roman" w:hAnsi="Times New Roman" w:cs="Times New Roman"/>
+          <w:noProof/>
           <w:lang w:val="en-GB"/>
         </w:rPr>
         <w:drawing>
@@ -13306,7 +13738,23 @@
           <w:rFonts w:ascii="Times New Roman" w:eastAsia="Times New Roman" w:hAnsi="Times New Roman" w:cs="Times New Roman"/>
           <w:lang w:val="en-GB"/>
         </w:rPr>
-        <w:t xml:space="preserve"> approach. Furthermore, by taking a look at the bar plots, it is plausible to semantically differentiate the clusters by individuating four possible behaviours: </w:t>
+        <w:t xml:space="preserve"> approach. Furthermore, by </w:t>
+      </w:r>
+      <w:proofErr w:type="gramStart"/>
+      <w:r>
+        <w:rPr>
+          <w:rFonts w:ascii="Times New Roman" w:eastAsia="Times New Roman" w:hAnsi="Times New Roman" w:cs="Times New Roman"/>
+          <w:lang w:val="en-GB"/>
+        </w:rPr>
+        <w:t>taking a look</w:t>
+      </w:r>
+      <w:proofErr w:type="gramEnd"/>
+      <w:r>
+        <w:rPr>
+          <w:rFonts w:ascii="Times New Roman" w:eastAsia="Times New Roman" w:hAnsi="Times New Roman" w:cs="Times New Roman"/>
+          <w:lang w:val="en-GB"/>
+        </w:rPr>
+        <w:t xml:space="preserve"> at the bar plots, it is plausible to semantically differentiate the clusters by individuating four possible behaviours: </w:t>
       </w:r>
       <w:r>
         <w:rPr>
@@ -13392,6 +13840,7 @@
         <w:rPr>
           <w:rFonts w:ascii="Times New Roman" w:eastAsia="Times New Roman" w:hAnsi="Times New Roman" w:cs="Times New Roman"/>
           <w:b/>
+          <w:noProof/>
           <w:lang w:val="en-GB"/>
         </w:rPr>
         <w:drawing>
@@ -13468,7 +13917,25 @@
           <w:b/>
           <w:lang w:val="en-GB"/>
         </w:rPr>
-        <w:t xml:space="preserve">low, medium </w:t>
+        <w:t xml:space="preserve">low, </w:t>
+      </w:r>
+      <w:proofErr w:type="gramStart"/>
+      <w:r>
+        <w:rPr>
+          <w:rFonts w:ascii="Times New Roman" w:eastAsia="Times New Roman" w:hAnsi="Times New Roman" w:cs="Times New Roman"/>
+          <w:b/>
+          <w:lang w:val="en-GB"/>
+        </w:rPr>
+        <w:t>medium</w:t>
+      </w:r>
+      <w:proofErr w:type="gramEnd"/>
+      <w:r>
+        <w:rPr>
+          <w:rFonts w:ascii="Times New Roman" w:eastAsia="Times New Roman" w:hAnsi="Times New Roman" w:cs="Times New Roman"/>
+          <w:b/>
+          <w:lang w:val="en-GB"/>
+        </w:rPr>
+        <w:t xml:space="preserve"> </w:t>
       </w:r>
       <w:r>
         <w:rPr>
@@ -13541,6 +14008,7 @@
       <w:r>
         <w:rPr>
           <w:rFonts w:ascii="Times New Roman" w:hAnsi="Times New Roman" w:cs="Times New Roman"/>
+          <w:noProof/>
           <w:lang w:val="en-GB"/>
         </w:rPr>
         <w:drawing>
@@ -13683,7 +14151,23 @@
           <w:rFonts w:ascii="Times New Roman" w:eastAsia="Times New Roman" w:hAnsi="Times New Roman" w:cs="Times New Roman"/>
           <w:lang w:val="en-GB"/>
         </w:rPr>
-        <w:t xml:space="preserve">To go even further beyond in the analysis of the data a completely different approach was considered. This alternative method tries to combine GA (genetic algorithms) to clustering in order to create a hybrid </w:t>
+        <w:t xml:space="preserve">To go even further beyond in the analysis of the data a completely different approach was considered. This alternative method tries to combine GA (genetic algorithms) to clustering </w:t>
+      </w:r>
+      <w:proofErr w:type="gramStart"/>
+      <w:r>
+        <w:rPr>
+          <w:rFonts w:ascii="Times New Roman" w:eastAsia="Times New Roman" w:hAnsi="Times New Roman" w:cs="Times New Roman"/>
+          <w:lang w:val="en-GB"/>
+        </w:rPr>
+        <w:t>in order to</w:t>
+      </w:r>
+      <w:proofErr w:type="gramEnd"/>
+      <w:r>
+        <w:rPr>
+          <w:rFonts w:ascii="Times New Roman" w:eastAsia="Times New Roman" w:hAnsi="Times New Roman" w:cs="Times New Roman"/>
+          <w:lang w:val="en-GB"/>
+        </w:rPr>
+        <w:t xml:space="preserve"> create a hybrid </w:t>
       </w:r>
       <w:r>
         <w:rPr>
@@ -13941,6 +14425,7 @@
       <w:r>
         <w:rPr>
           <w:rFonts w:ascii="Times New Roman" w:hAnsi="Times New Roman" w:cs="Times New Roman"/>
+          <w:noProof/>
           <w:lang w:val="en-GB"/>
         </w:rPr>
         <w:lastRenderedPageBreak/>
@@ -14067,7 +14552,23 @@
           <w:rFonts w:ascii="Times New Roman" w:eastAsia="Times New Roman" w:hAnsi="Times New Roman" w:cs="Times New Roman"/>
           <w:lang w:val="en-GB"/>
         </w:rPr>
-        <w:t>elements mutated in each child. The plot represents the best model that was obtained from the algorithm. It is clear that the classification of the elements is not balanced and it is not possible to distinguish different elements of different clusters, so it seems like it did not reach any good result</w:t>
+        <w:t xml:space="preserve">elements mutated in each child. The plot represents the best model that was obtained from the algorithm. It is clear that the classification of the elements is not </w:t>
+      </w:r>
+      <w:proofErr w:type="gramStart"/>
+      <w:r>
+        <w:rPr>
+          <w:rFonts w:ascii="Times New Roman" w:eastAsia="Times New Roman" w:hAnsi="Times New Roman" w:cs="Times New Roman"/>
+          <w:lang w:val="en-GB"/>
+        </w:rPr>
+        <w:t>balanced</w:t>
+      </w:r>
+      <w:proofErr w:type="gramEnd"/>
+      <w:r>
+        <w:rPr>
+          <w:rFonts w:ascii="Times New Roman" w:eastAsia="Times New Roman" w:hAnsi="Times New Roman" w:cs="Times New Roman"/>
+          <w:lang w:val="en-GB"/>
+        </w:rPr>
+        <w:t xml:space="preserve"> and it is not possible to distinguish different elements of different clusters, so it seems like it did not reach any good result</w:t>
       </w:r>
       <w:r>
         <w:rPr>
@@ -14152,12 +14653,21 @@
         </w:rPr>
         <w:t xml:space="preserve">is highly probable that a higher number of generations is needed </w:t>
       </w:r>
-      <w:r>
-        <w:rPr>
-          <w:rFonts w:ascii="Times New Roman" w:eastAsia="Times New Roman" w:hAnsi="Times New Roman" w:cs="Times New Roman"/>
-          <w:lang w:val="en-GB"/>
-        </w:rPr>
-        <w:t>in order to reach good result</w:t>
+      <w:proofErr w:type="gramStart"/>
+      <w:r>
+        <w:rPr>
+          <w:rFonts w:ascii="Times New Roman" w:eastAsia="Times New Roman" w:hAnsi="Times New Roman" w:cs="Times New Roman"/>
+          <w:lang w:val="en-GB"/>
+        </w:rPr>
+        <w:t>in order to</w:t>
+      </w:r>
+      <w:proofErr w:type="gramEnd"/>
+      <w:r>
+        <w:rPr>
+          <w:rFonts w:ascii="Times New Roman" w:eastAsia="Times New Roman" w:hAnsi="Times New Roman" w:cs="Times New Roman"/>
+          <w:lang w:val="en-GB"/>
+        </w:rPr>
+        <w:t xml:space="preserve"> reach good result</w:t>
       </w:r>
       <w:r>
         <w:rPr>
@@ -14503,7 +15013,25 @@
           <w:i/>
           <w:lang w:val="en-GB"/>
         </w:rPr>
-        <w:t xml:space="preserve">complete, single </w:t>
+        <w:t xml:space="preserve">complete, </w:t>
+      </w:r>
+      <w:proofErr w:type="gramStart"/>
+      <w:r>
+        <w:rPr>
+          <w:rFonts w:ascii="Times New Roman" w:eastAsia="Times New Roman" w:hAnsi="Times New Roman" w:cs="Times New Roman"/>
+          <w:i/>
+          <w:lang w:val="en-GB"/>
+        </w:rPr>
+        <w:t>single</w:t>
+      </w:r>
+      <w:proofErr w:type="gramEnd"/>
+      <w:r>
+        <w:rPr>
+          <w:rFonts w:ascii="Times New Roman" w:eastAsia="Times New Roman" w:hAnsi="Times New Roman" w:cs="Times New Roman"/>
+          <w:i/>
+          <w:lang w:val="en-GB"/>
+        </w:rPr>
+        <w:t xml:space="preserve"> </w:t>
       </w:r>
       <w:r>
         <w:rPr>
@@ -14554,7 +15082,23 @@
           <w:rFonts w:ascii="Times New Roman" w:eastAsia="Times New Roman" w:hAnsi="Times New Roman" w:cs="Times New Roman"/>
           <w:lang w:val="en-GB"/>
         </w:rPr>
-        <w:t xml:space="preserve"> method were incredibly similar to K-Means, pointing and hinting to the same possible customer behaviours.</w:t>
+        <w:t xml:space="preserve"> method were incredibly </w:t>
+      </w:r>
+      <w:proofErr w:type="gramStart"/>
+      <w:r>
+        <w:rPr>
+          <w:rFonts w:ascii="Times New Roman" w:eastAsia="Times New Roman" w:hAnsi="Times New Roman" w:cs="Times New Roman"/>
+          <w:lang w:val="en-GB"/>
+        </w:rPr>
+        <w:t>similar to</w:t>
+      </w:r>
+      <w:proofErr w:type="gramEnd"/>
+      <w:r>
+        <w:rPr>
+          <w:rFonts w:ascii="Times New Roman" w:eastAsia="Times New Roman" w:hAnsi="Times New Roman" w:cs="Times New Roman"/>
+          <w:lang w:val="en-GB"/>
+        </w:rPr>
+        <w:t xml:space="preserve"> K-Means, pointing and hinting to the same possible customer behaviours.</w:t>
       </w:r>
     </w:p>
     <w:p>
@@ -14611,7 +15155,23 @@
           <w:rFonts w:ascii="Times New Roman" w:eastAsia="Times New Roman" w:hAnsi="Times New Roman" w:cs="Times New Roman"/>
           <w:lang w:val="en-GB"/>
         </w:rPr>
-        <w:t xml:space="preserve">, outputting both a 3-cluster solution (highly similar to the K-Means/Hierarchical Clustering) and a 4-cluster solution. By comparing the </w:t>
+        <w:t xml:space="preserve">, outputting both a 3-cluster solution (highly </w:t>
+      </w:r>
+      <w:proofErr w:type="gramStart"/>
+      <w:r>
+        <w:rPr>
+          <w:rFonts w:ascii="Times New Roman" w:eastAsia="Times New Roman" w:hAnsi="Times New Roman" w:cs="Times New Roman"/>
+          <w:lang w:val="en-GB"/>
+        </w:rPr>
+        <w:t>similar to</w:t>
+      </w:r>
+      <w:proofErr w:type="gramEnd"/>
+      <w:r>
+        <w:rPr>
+          <w:rFonts w:ascii="Times New Roman" w:eastAsia="Times New Roman" w:hAnsi="Times New Roman" w:cs="Times New Roman"/>
+          <w:lang w:val="en-GB"/>
+        </w:rPr>
+        <w:t xml:space="preserve"> the K-Means/Hierarchical Clustering) and a 4-cluster solution. By comparing the </w:t>
       </w:r>
       <w:r>
         <w:rPr>
@@ -15738,7 +16298,23 @@
           <w:rFonts w:ascii="Times New Roman" w:hAnsi="Times New Roman" w:cs="Times New Roman"/>
           <w:lang w:val="en-GB"/>
         </w:rPr>
-        <w:t xml:space="preserve">All classification methods proved to be more or less susceptible to the low cardinality in </w:t>
+        <w:t xml:space="preserve">All classification methods proved to be </w:t>
+      </w:r>
+      <w:proofErr w:type="gramStart"/>
+      <w:r>
+        <w:rPr>
+          <w:rFonts w:ascii="Times New Roman" w:hAnsi="Times New Roman" w:cs="Times New Roman"/>
+          <w:lang w:val="en-GB"/>
+        </w:rPr>
+        <w:t>more or less susceptible</w:t>
+      </w:r>
+      <w:proofErr w:type="gramEnd"/>
+      <w:r>
+        <w:rPr>
+          <w:rFonts w:ascii="Times New Roman" w:hAnsi="Times New Roman" w:cs="Times New Roman"/>
+          <w:lang w:val="en-GB"/>
+        </w:rPr>
+        <w:t xml:space="preserve"> to the low cardinality in </w:t>
       </w:r>
       <w:proofErr w:type="spellStart"/>
       <w:r>
@@ -15779,6 +16355,7 @@
       <w:r>
         <w:rPr>
           <w:rFonts w:ascii="Times New Roman" w:hAnsi="Times New Roman" w:cs="Times New Roman"/>
+          <w:noProof/>
           <w:lang w:val="en-GB"/>
         </w:rPr>
         <w:drawing>
@@ -16014,7 +16591,23 @@
           <w:rFonts w:ascii="Times New Roman" w:hAnsi="Times New Roman" w:cs="Times New Roman"/>
           <w:lang w:val="en-GB"/>
         </w:rPr>
-        <w:t xml:space="preserve">other methods, e.g. </w:t>
+        <w:t xml:space="preserve">other methods, </w:t>
+      </w:r>
+      <w:proofErr w:type="gramStart"/>
+      <w:r>
+        <w:rPr>
+          <w:rFonts w:ascii="Times New Roman" w:hAnsi="Times New Roman" w:cs="Times New Roman"/>
+          <w:lang w:val="en-GB"/>
+        </w:rPr>
+        <w:t>e.g.</w:t>
+      </w:r>
+      <w:proofErr w:type="gramEnd"/>
+      <w:r>
+        <w:rPr>
+          <w:rFonts w:ascii="Times New Roman" w:hAnsi="Times New Roman" w:cs="Times New Roman"/>
+          <w:lang w:val="en-GB"/>
+        </w:rPr>
+        <w:t xml:space="preserve"> </w:t>
       </w:r>
       <w:r>
         <w:rPr>
@@ -16175,6 +16768,7 @@
       </w:pPr>
       <w:r>
         <w:rPr>
+          <w:noProof/>
           <w:lang w:val="en-GB"/>
         </w:rPr>
         <w:drawing>
@@ -16244,6 +16838,7 @@
       </w:r>
       <w:r>
         <w:rPr>
+          <w:noProof/>
           <w:lang w:val="en-GB"/>
         </w:rPr>
         <w:drawing>
@@ -16456,7 +17051,23 @@
           <w:rFonts w:ascii="Times New Roman" w:hAnsi="Times New Roman" w:cs="Times New Roman"/>
           <w:lang w:val="en-GB"/>
         </w:rPr>
-        <w:t xml:space="preserve"> bring the most stable and also best results, but again, this does not come as a shocker.</w:t>
+        <w:t xml:space="preserve"> bring the most stable </w:t>
+      </w:r>
+      <w:proofErr w:type="gramStart"/>
+      <w:r>
+        <w:rPr>
+          <w:rFonts w:ascii="Times New Roman" w:hAnsi="Times New Roman" w:cs="Times New Roman"/>
+          <w:lang w:val="en-GB"/>
+        </w:rPr>
+        <w:t>and also</w:t>
+      </w:r>
+      <w:proofErr w:type="gramEnd"/>
+      <w:r>
+        <w:rPr>
+          <w:rFonts w:ascii="Times New Roman" w:hAnsi="Times New Roman" w:cs="Times New Roman"/>
+          <w:lang w:val="en-GB"/>
+        </w:rPr>
+        <w:t xml:space="preserve"> best results, but again, this does not come as a shocker.</w:t>
       </w:r>
     </w:p>
     <w:p>
@@ -16492,6 +17103,7 @@
       <w:r>
         <w:rPr>
           <w:rFonts w:ascii="Times New Roman" w:hAnsi="Times New Roman" w:cs="Times New Roman"/>
+          <w:noProof/>
           <w:lang w:val="en-GB"/>
         </w:rPr>
         <w:drawing>
@@ -17432,6 +18044,7 @@
       <w:r>
         <w:rPr>
           <w:rFonts w:ascii="Times New Roman" w:hAnsi="Times New Roman" w:cs="Times New Roman"/>
+          <w:noProof/>
           <w:lang w:val="en-GB"/>
         </w:rPr>
         <w:drawing>
@@ -18189,14 +18802,7 @@
           <w:lang w:val="en-GB"/>
         </w:rPr>
         <w:lastRenderedPageBreak/>
-        <w:t xml:space="preserve">6. </w:t>
-      </w:r>
-      <w:r>
-        <w:rPr>
-          <w:rFonts w:ascii="Times New Roman" w:hAnsi="Times New Roman" w:cs="Times New Roman"/>
-          <w:lang w:val="en-GB"/>
-        </w:rPr>
-        <w:t>Sequential Pattern Mining</w:t>
+        <w:t>6. Sequential Pattern Mining</w:t>
       </w:r>
       <w:bookmarkEnd w:id="42"/>
       <w:r>
@@ -18257,7 +18863,23 @@
           <w:rFonts w:ascii="Times New Roman" w:hAnsi="Times New Roman" w:cs="Times New Roman"/>
           <w:lang w:val="en-US"/>
         </w:rPr>
-        <w:t xml:space="preserve"> amount of orders, avoiding the presence of customers of low value which would just lower the support percentage of interesting patterns. Therefore, after pruning, the dataset was composed of 1101 customers.</w:t>
+        <w:t xml:space="preserve"> </w:t>
+      </w:r>
+      <w:proofErr w:type="gramStart"/>
+      <w:r>
+        <w:rPr>
+          <w:rFonts w:ascii="Times New Roman" w:hAnsi="Times New Roman" w:cs="Times New Roman"/>
+          <w:lang w:val="en-US"/>
+        </w:rPr>
+        <w:t>amount</w:t>
+      </w:r>
+      <w:proofErr w:type="gramEnd"/>
+      <w:r>
+        <w:rPr>
+          <w:rFonts w:ascii="Times New Roman" w:hAnsi="Times New Roman" w:cs="Times New Roman"/>
+          <w:lang w:val="en-US"/>
+        </w:rPr>
+        <w:t xml:space="preserve"> of orders, avoiding the presence of customers of low value which would just lower the support percentage of interesting patterns. Therefore, after pruning, the dataset was composed of 1101 customers.</w:t>
       </w:r>
       <w:r>
         <w:rPr>
@@ -18296,7 +18918,7 @@
             <w:rFonts w:ascii="Times New Roman" w:hAnsi="Times New Roman" w:cs="Times New Roman"/>
             <w:lang w:val="en-US"/>
           </w:rPr>
-          <w:t>intermediat</w:t>
+          <w:t>inter</w:t>
         </w:r>
         <w:r>
           <w:rPr>
@@ -18304,7 +18926,7 @@
             <w:rFonts w:ascii="Times New Roman" w:hAnsi="Times New Roman" w:cs="Times New Roman"/>
             <w:lang w:val="en-US"/>
           </w:rPr>
-          <w:t>e</w:t>
+          <w:t>m</w:t>
         </w:r>
         <w:r>
           <w:rPr>
@@ -18312,7 +18934,7 @@
             <w:rFonts w:ascii="Times New Roman" w:hAnsi="Times New Roman" w:cs="Times New Roman"/>
             <w:lang w:val="en-US"/>
           </w:rPr>
-          <w:t xml:space="preserve"> </w:t>
+          <w:t xml:space="preserve">ediate </w:t>
         </w:r>
         <w:r>
           <w:rPr>
@@ -18367,8 +18989,17 @@
           <w:rFonts w:ascii="Times New Roman" w:hAnsi="Times New Roman" w:cs="Times New Roman"/>
           <w:lang w:val="en-US"/>
         </w:rPr>
-        <w:t>~18% to ~5.5% .</w:t>
-      </w:r>
+        <w:t>~18% to ~5.5</w:t>
+      </w:r>
+      <w:proofErr w:type="gramStart"/>
+      <w:r>
+        <w:rPr>
+          <w:rFonts w:ascii="Times New Roman" w:hAnsi="Times New Roman" w:cs="Times New Roman"/>
+          <w:lang w:val="en-US"/>
+        </w:rPr>
+        <w:t>% .</w:t>
+      </w:r>
+      <w:proofErr w:type="gramEnd"/>
     </w:p>
     <w:p>
       <w:pPr>
@@ -18419,7 +19050,23 @@
           <w:rFonts w:ascii="Times New Roman" w:hAnsi="Times New Roman" w:cs="Times New Roman"/>
           <w:lang w:val="en-US"/>
         </w:rPr>
-        <w:t>To get a complete analysis it was decided to take a look into interesting patterns of various support percentages:</w:t>
+        <w:t xml:space="preserve">To get a complete analysis it was decided to </w:t>
+      </w:r>
+      <w:proofErr w:type="gramStart"/>
+      <w:r>
+        <w:rPr>
+          <w:rFonts w:ascii="Times New Roman" w:hAnsi="Times New Roman" w:cs="Times New Roman"/>
+          <w:lang w:val="en-US"/>
+        </w:rPr>
+        <w:t>take a look</w:t>
+      </w:r>
+      <w:proofErr w:type="gramEnd"/>
+      <w:r>
+        <w:rPr>
+          <w:rFonts w:ascii="Times New Roman" w:hAnsi="Times New Roman" w:cs="Times New Roman"/>
+          <w:lang w:val="en-US"/>
+        </w:rPr>
+        <w:t xml:space="preserve"> into interesting patterns of various support percentages:</w:t>
       </w:r>
     </w:p>
     <w:p>
@@ -18519,25 +19166,17 @@
           <w:lang w:val="en-US"/>
         </w:rPr>
         <w:drawing>
-          <wp:anchor distT="0" distB="0" distL="114300" distR="114300" simplePos="0" relativeHeight="251693056" behindDoc="1" locked="0" layoutInCell="1" allowOverlap="1" wp14:anchorId="7DE9FAB7" wp14:editId="14443565">
+          <wp:anchor distT="0" distB="0" distL="114300" distR="114300" simplePos="0" relativeHeight="251693056" behindDoc="1" locked="0" layoutInCell="1" allowOverlap="1" wp14:anchorId="7DE9FAB7" wp14:editId="4DFA9396">
             <wp:simplePos x="0" y="0"/>
             <wp:positionH relativeFrom="margin">
               <wp:align>center</wp:align>
             </wp:positionH>
             <wp:positionV relativeFrom="paragraph">
-              <wp:posOffset>254544</wp:posOffset>
+              <wp:posOffset>330200</wp:posOffset>
             </wp:positionV>
             <wp:extent cx="5335270" cy="102870"/>
             <wp:effectExtent l="0" t="0" r="0" b="0"/>
-            <wp:wrapTight wrapText="bothSides">
-              <wp:wrapPolygon edited="0">
-                <wp:start x="0" y="0"/>
-                <wp:lineTo x="0" y="16000"/>
-                <wp:lineTo x="21518" y="16000"/>
-                <wp:lineTo x="21518" y="0"/>
-                <wp:lineTo x="0" y="0"/>
-              </wp:wrapPolygon>
-            </wp:wrapTight>
+            <wp:wrapSquare wrapText="bothSides"/>
             <wp:docPr id="39" name="Immagine 39"/>
             <wp:cNvGraphicFramePr>
               <a:graphicFrameLocks xmlns:a="http://schemas.openxmlformats.org/drawingml/2006/main" noChangeAspect="1"/>
@@ -18582,13 +19221,44 @@
           </wp:anchor>
         </w:drawing>
       </w:r>
-      <w:r>
-        <w:rPr>
-          <w:rFonts w:ascii="Times New Roman" w:hAnsi="Times New Roman" w:cs="Times New Roman"/>
-          <w:lang w:val="en-US"/>
-        </w:rPr>
-        <w:t>A fairly interesting pattern mined using the algorithm is the following:</w:t>
-      </w:r>
+      <w:proofErr w:type="gramStart"/>
+      <w:r>
+        <w:rPr>
+          <w:rFonts w:ascii="Times New Roman" w:hAnsi="Times New Roman" w:cs="Times New Roman"/>
+          <w:lang w:val="en-US"/>
+        </w:rPr>
+        <w:t>A fairly interesting</w:t>
+      </w:r>
+      <w:proofErr w:type="gramEnd"/>
+      <w:r>
+        <w:rPr>
+          <w:rFonts w:ascii="Times New Roman" w:hAnsi="Times New Roman" w:cs="Times New Roman"/>
+          <w:lang w:val="en-US"/>
+        </w:rPr>
+        <w:t xml:space="preserve"> pattern mined using the algorithm is the following</w:t>
+      </w:r>
+      <w:r>
+        <w:rPr>
+          <w:rFonts w:ascii="Times New Roman" w:hAnsi="Times New Roman" w:cs="Times New Roman"/>
+          <w:lang w:val="en-US"/>
+        </w:rPr>
+        <w:t xml:space="preserve"> (with ~8%)</w:t>
+      </w:r>
+      <w:r>
+        <w:rPr>
+          <w:rFonts w:ascii="Times New Roman" w:hAnsi="Times New Roman" w:cs="Times New Roman"/>
+          <w:lang w:val="en-US"/>
+        </w:rPr>
+        <w:t>:</w:t>
+      </w:r>
+    </w:p>
+    <w:p>
+      <w:pPr>
+        <w:rPr>
+          <w:rFonts w:ascii="Times New Roman" w:hAnsi="Times New Roman" w:cs="Times New Roman"/>
+          <w:lang w:val="en-US"/>
+        </w:rPr>
+      </w:pPr>
     </w:p>
     <w:p>
       <w:pPr>
@@ -18606,17 +19276,25 @@
           <w:lang w:val="en-US"/>
         </w:rPr>
         <w:drawing>
-          <wp:anchor distT="0" distB="0" distL="114300" distR="114300" simplePos="0" relativeHeight="251694080" behindDoc="1" locked="0" layoutInCell="1" allowOverlap="1" wp14:anchorId="17C1215C" wp14:editId="67298CB4">
+          <wp:anchor distT="0" distB="0" distL="114300" distR="114300" simplePos="0" relativeHeight="251694080" behindDoc="1" locked="0" layoutInCell="1" allowOverlap="1" wp14:anchorId="17C1215C" wp14:editId="18589236">
             <wp:simplePos x="0" y="0"/>
             <wp:positionH relativeFrom="margin">
-              <wp:align>right</wp:align>
+              <wp:posOffset>3498215</wp:posOffset>
             </wp:positionH>
             <wp:positionV relativeFrom="paragraph">
-              <wp:posOffset>391160</wp:posOffset>
+              <wp:posOffset>243840</wp:posOffset>
             </wp:positionV>
-            <wp:extent cx="2007870" cy="1503680"/>
-            <wp:effectExtent l="38100" t="38100" r="30480" b="39370"/>
-            <wp:wrapTopAndBottom/>
+            <wp:extent cx="2204720" cy="1651000"/>
+            <wp:effectExtent l="38100" t="38100" r="43180" b="44450"/>
+            <wp:wrapTight wrapText="bothSides">
+              <wp:wrapPolygon edited="0">
+                <wp:start x="-373" y="-498"/>
+                <wp:lineTo x="-373" y="21932"/>
+                <wp:lineTo x="21836" y="21932"/>
+                <wp:lineTo x="21836" y="-498"/>
+                <wp:lineTo x="-373" y="-498"/>
+              </wp:wrapPolygon>
+            </wp:wrapTight>
             <wp:docPr id="38" name="Immagine 38"/>
             <wp:cNvGraphicFramePr>
               <a:graphicFrameLocks xmlns:a="http://schemas.openxmlformats.org/drawingml/2006/main" noChangeAspect="1"/>
@@ -18643,7 +19321,7 @@
                   <pic:spPr>
                     <a:xfrm>
                       <a:off x="0" y="0"/>
-                      <a:ext cx="2007870" cy="1503680"/>
+                      <a:ext cx="2204720" cy="1651000"/>
                     </a:xfrm>
                     <a:prstGeom prst="rect">
                       <a:avLst/>
@@ -18658,9 +19336,152 @@
                 </pic:pic>
               </a:graphicData>
             </a:graphic>
+            <wp14:sizeRelH relativeFrom="margin">
+              <wp14:pctWidth>0</wp14:pctWidth>
+            </wp14:sizeRelH>
+            <wp14:sizeRelV relativeFrom="margin">
+              <wp14:pctHeight>0</wp14:pctHeight>
+            </wp14:sizeRelV>
           </wp:anchor>
         </w:drawing>
       </w:r>
+      <w:r>
+        <w:rPr>
+          <w:rFonts w:ascii="Times New Roman" w:hAnsi="Times New Roman" w:cs="Times New Roman"/>
+          <w:lang w:val="en-US"/>
+        </w:rPr>
+        <w:t xml:space="preserve">On the right is the description on </w:t>
+      </w:r>
+      <w:r>
+        <w:rPr>
+          <w:rFonts w:ascii="Times New Roman" w:hAnsi="Times New Roman" w:cs="Times New Roman"/>
+          <w:i/>
+          <w:iCs/>
+          <w:lang w:val="en-US"/>
+        </w:rPr>
+        <w:t xml:space="preserve">Sale </w:t>
+      </w:r>
+      <w:r>
+        <w:rPr>
+          <w:rFonts w:ascii="Times New Roman" w:hAnsi="Times New Roman" w:cs="Times New Roman"/>
+          <w:lang w:val="en-US"/>
+        </w:rPr>
+        <w:t xml:space="preserve">and </w:t>
+      </w:r>
+      <w:proofErr w:type="spellStart"/>
+      <w:r>
+        <w:rPr>
+          <w:rFonts w:ascii="Times New Roman" w:hAnsi="Times New Roman" w:cs="Times New Roman"/>
+          <w:i/>
+          <w:iCs/>
+          <w:lang w:val="en-US"/>
+        </w:rPr>
+        <w:t>Qta</w:t>
+      </w:r>
+      <w:proofErr w:type="spellEnd"/>
+      <w:r>
+        <w:rPr>
+          <w:rFonts w:ascii="Times New Roman" w:hAnsi="Times New Roman" w:cs="Times New Roman"/>
+          <w:lang w:val="en-US"/>
+        </w:rPr>
+        <w:t xml:space="preserve"> on the dataset composed of only customers having the above pattern and only on the transactions containing the products of the sequence. One can immediately appreciate how the quantity of purchase does not change much up to 75% of the transactions </w:t>
+      </w:r>
+      <w:r>
+        <w:rPr>
+          <w:rFonts w:ascii="Times New Roman" w:hAnsi="Times New Roman" w:cs="Times New Roman"/>
+          <w:lang w:val="en-US"/>
+        </w:rPr>
+        <w:t>and</w:t>
+      </w:r>
+      <w:r>
+        <w:rPr>
+          <w:rFonts w:ascii="Times New Roman" w:hAnsi="Times New Roman" w:cs="Times New Roman"/>
+          <w:lang w:val="en-US"/>
+        </w:rPr>
+        <w:t xml:space="preserve"> how the product price stays almost identical </w:t>
+      </w:r>
+      <w:r>
+        <w:rPr>
+          <w:rFonts w:ascii="Times New Roman" w:hAnsi="Times New Roman" w:cs="Times New Roman"/>
+          <w:lang w:val="en-US"/>
+        </w:rPr>
+        <w:t>in all the dataset</w:t>
+      </w:r>
+      <w:r>
+        <w:rPr>
+          <w:rFonts w:ascii="Times New Roman" w:hAnsi="Times New Roman" w:cs="Times New Roman"/>
+          <w:lang w:val="en-US"/>
+        </w:rPr>
+        <w:t xml:space="preserve"> (low </w:t>
+      </w:r>
+      <w:r>
+        <w:rPr>
+          <w:rFonts w:ascii="Times New Roman" w:hAnsi="Times New Roman" w:cs="Times New Roman"/>
+          <w:i/>
+          <w:iCs/>
+          <w:lang w:val="en-US"/>
+        </w:rPr>
+        <w:t>std</w:t>
+      </w:r>
+      <w:r>
+        <w:rPr>
+          <w:rFonts w:ascii="Times New Roman" w:hAnsi="Times New Roman" w:cs="Times New Roman"/>
+          <w:lang w:val="en-US"/>
+        </w:rPr>
+        <w:t>).</w:t>
+      </w:r>
+    </w:p>
+    <w:p>
+      <w:pPr>
+        <w:rPr>
+          <w:rFonts w:ascii="Times New Roman" w:hAnsi="Times New Roman" w:cs="Times New Roman"/>
+          <w:lang w:val="en-US"/>
+        </w:rPr>
+      </w:pPr>
+      <w:r>
+        <w:rPr>
+          <w:rFonts w:ascii="Times New Roman" w:hAnsi="Times New Roman" w:cs="Times New Roman"/>
+          <w:lang w:val="en-US"/>
+        </w:rPr>
+        <w:t>A short research on the natur</w:t>
+      </w:r>
+      <w:r>
+        <w:rPr>
+          <w:rFonts w:ascii="Times New Roman" w:hAnsi="Times New Roman" w:cs="Times New Roman"/>
+          <w:lang w:val="en-US"/>
+        </w:rPr>
+        <w:t>e</w:t>
+      </w:r>
+      <w:r>
+        <w:rPr>
+          <w:rFonts w:ascii="Times New Roman" w:hAnsi="Times New Roman" w:cs="Times New Roman"/>
+          <w:lang w:val="en-US"/>
+        </w:rPr>
+        <w:t xml:space="preserve"> of </w:t>
+      </w:r>
+      <w:r>
+        <w:rPr>
+          <w:rFonts w:ascii="Times New Roman" w:hAnsi="Times New Roman" w:cs="Times New Roman"/>
+          <w:i/>
+          <w:iCs/>
+          <w:lang w:val="en-US"/>
+        </w:rPr>
+        <w:t xml:space="preserve">JUMBO BAG </w:t>
+      </w:r>
+      <w:r>
+        <w:rPr>
+          <w:rFonts w:ascii="Times New Roman" w:hAnsi="Times New Roman" w:cs="Times New Roman"/>
+          <w:lang w:val="en-US"/>
+        </w:rPr>
+        <w:t xml:space="preserve">gives a quick explanation to the presence of </w:t>
+      </w:r>
+      <w:r>
+        <w:rPr>
+          <w:rFonts w:ascii="Times New Roman" w:hAnsi="Times New Roman" w:cs="Times New Roman"/>
+          <w:lang w:val="en-US"/>
+        </w:rPr>
+        <w:t xml:space="preserve">this pattern, in fact this product is usually a container for other products, useful in many and various circumstances, from shopping to present wrapping. Furthermore, it is surely highly needed by shops, which will need to continuously refill this kind of order. </w:t>
+      </w:r>
     </w:p>
     <w:p>
       <w:pPr>
@@ -18671,16 +19492,15 @@
           <w:lang w:val="en-US"/>
         </w:rPr>
       </w:pPr>
-    </w:p>
-    <w:p>
-      <w:pPr>
+      <w:r>
         <w:rPr>
           <w:rFonts w:ascii="Times New Roman" w:hAnsi="Times New Roman" w:cs="Times New Roman"/>
           <w:sz w:val="14"/>
           <w:szCs w:val="14"/>
           <w:lang w:val="en-US"/>
         </w:rPr>
-      </w:pPr>
+        <w:tab/>
+      </w:r>
       <w:r>
         <w:rPr>
           <w:rFonts w:ascii="Times New Roman" w:hAnsi="Times New Roman" w:cs="Times New Roman"/>
@@ -18690,15 +19510,6 @@
         </w:rPr>
         <w:tab/>
       </w:r>
-      <w:r>
-        <w:rPr>
-          <w:rFonts w:ascii="Times New Roman" w:hAnsi="Times New Roman" w:cs="Times New Roman"/>
-          <w:sz w:val="14"/>
-          <w:szCs w:val="14"/>
-          <w:lang w:val="en-US"/>
-        </w:rPr>
-        <w:tab/>
-      </w:r>
     </w:p>
     <w:p>
       <w:pPr>
@@ -18728,6 +19539,322 @@
     </w:p>
     <w:p>
       <w:pPr>
+        <w:rPr>
+          <w:rFonts w:ascii="Times New Roman" w:hAnsi="Times New Roman" w:cs="Times New Roman"/>
+          <w:lang w:val="en-GB"/>
+        </w:rPr>
+      </w:pPr>
+      <w:r>
+        <w:rPr>
+          <w:rFonts w:ascii="Times New Roman" w:hAnsi="Times New Roman" w:cs="Times New Roman"/>
+          <w:lang w:val="en-GB"/>
+        </w:rPr>
+        <w:t xml:space="preserve">Looking at higher supported patterns means looking at the most present patterns in the whole dataset. </w:t>
+      </w:r>
+    </w:p>
+    <w:p>
+      <w:pPr>
+        <w:rPr>
+          <w:rFonts w:ascii="Times New Roman" w:hAnsi="Times New Roman" w:cs="Times New Roman"/>
+          <w:lang w:val="en-GB"/>
+        </w:rPr>
+      </w:pPr>
+      <w:r>
+        <w:rPr>
+          <w:rFonts w:ascii="Times New Roman" w:hAnsi="Times New Roman" w:cs="Times New Roman"/>
+          <w:lang w:val="en-GB"/>
+        </w:rPr>
+        <w:lastRenderedPageBreak/>
+        <w:drawing>
+          <wp:anchor distT="0" distB="0" distL="114300" distR="114300" simplePos="0" relativeHeight="251697152" behindDoc="1" locked="0" layoutInCell="1" allowOverlap="1" wp14:anchorId="5801BC68" wp14:editId="209E4800">
+            <wp:simplePos x="0" y="0"/>
+            <wp:positionH relativeFrom="column">
+              <wp:posOffset>2814435</wp:posOffset>
+            </wp:positionH>
+            <wp:positionV relativeFrom="paragraph">
+              <wp:posOffset>29210</wp:posOffset>
+            </wp:positionV>
+            <wp:extent cx="1753235" cy="146050"/>
+            <wp:effectExtent l="0" t="0" r="0" b="6350"/>
+            <wp:wrapTight wrapText="bothSides">
+              <wp:wrapPolygon edited="0">
+                <wp:start x="0" y="0"/>
+                <wp:lineTo x="0" y="19722"/>
+                <wp:lineTo x="21357" y="19722"/>
+                <wp:lineTo x="21357" y="0"/>
+                <wp:lineTo x="0" y="0"/>
+              </wp:wrapPolygon>
+            </wp:wrapTight>
+            <wp:docPr id="41" name="Immagine 41"/>
+            <wp:cNvGraphicFramePr>
+              <a:graphicFrameLocks xmlns:a="http://schemas.openxmlformats.org/drawingml/2006/main" noChangeAspect="1"/>
+            </wp:cNvGraphicFramePr>
+            <a:graphic xmlns:a="http://schemas.openxmlformats.org/drawingml/2006/main">
+              <a:graphicData uri="http://schemas.openxmlformats.org/drawingml/2006/picture">
+                <pic:pic xmlns:pic="http://schemas.openxmlformats.org/drawingml/2006/picture">
+                  <pic:nvPicPr>
+                    <pic:cNvPr id="1" name=""/>
+                    <pic:cNvPicPr/>
+                  </pic:nvPicPr>
+                  <pic:blipFill>
+                    <a:blip r:embed="rId46">
+                      <a:extLst>
+                        <a:ext uri="{28A0092B-C50C-407E-A947-70E740481C1C}">
+                          <a14:useLocalDpi xmlns:a14="http://schemas.microsoft.com/office/drawing/2010/main" val="0"/>
+                        </a:ext>
+                      </a:extLst>
+                    </a:blip>
+                    <a:stretch>
+                      <a:fillRect/>
+                    </a:stretch>
+                  </pic:blipFill>
+                  <pic:spPr>
+                    <a:xfrm>
+                      <a:off x="0" y="0"/>
+                      <a:ext cx="1753235" cy="146050"/>
+                    </a:xfrm>
+                    <a:prstGeom prst="rect">
+                      <a:avLst/>
+                    </a:prstGeom>
+                  </pic:spPr>
+                </pic:pic>
+              </a:graphicData>
+            </a:graphic>
+            <wp14:sizeRelH relativeFrom="margin">
+              <wp14:pctWidth>0</wp14:pctWidth>
+            </wp14:sizeRelH>
+            <wp14:sizeRelV relativeFrom="margin">
+              <wp14:pctHeight>0</wp14:pctHeight>
+            </wp14:sizeRelV>
+          </wp:anchor>
+        </w:drawing>
+      </w:r>
+      <w:r>
+        <w:rPr>
+          <w:rFonts w:ascii="Times New Roman" w:hAnsi="Times New Roman" w:cs="Times New Roman"/>
+          <w:lang w:val="en-GB"/>
+        </w:rPr>
+        <w:t>The first interesting sequence is</w:t>
+      </w:r>
+      <w:r>
+        <w:rPr>
+          <w:rFonts w:ascii="Times New Roman" w:hAnsi="Times New Roman" w:cs="Times New Roman"/>
+          <w:lang w:val="en-GB"/>
+        </w:rPr>
+        <w:t xml:space="preserve"> (with ~19%)</w:t>
+      </w:r>
+      <w:r>
+        <w:rPr>
+          <w:rFonts w:ascii="Times New Roman" w:hAnsi="Times New Roman" w:cs="Times New Roman"/>
+          <w:lang w:val="en-GB"/>
+        </w:rPr>
+        <w:t>:</w:t>
+      </w:r>
+    </w:p>
+    <w:p>
+      <w:pPr>
+        <w:rPr>
+          <w:rFonts w:ascii="Times New Roman" w:hAnsi="Times New Roman" w:cs="Times New Roman"/>
+          <w:lang w:val="en-GB"/>
+        </w:rPr>
+      </w:pPr>
+      <w:r>
+        <w:rPr>
+          <w:rFonts w:ascii="Times New Roman" w:hAnsi="Times New Roman" w:cs="Times New Roman"/>
+          <w:lang w:val="en-GB"/>
+        </w:rPr>
+        <w:drawing>
+          <wp:anchor distT="0" distB="0" distL="114300" distR="114300" simplePos="0" relativeHeight="251696128" behindDoc="1" locked="0" layoutInCell="1" allowOverlap="1" wp14:anchorId="09979088" wp14:editId="2698A7D0">
+            <wp:simplePos x="0" y="0"/>
+            <wp:positionH relativeFrom="margin">
+              <wp:align>right</wp:align>
+            </wp:positionH>
+            <wp:positionV relativeFrom="paragraph">
+              <wp:posOffset>124287</wp:posOffset>
+            </wp:positionV>
+            <wp:extent cx="2237740" cy="1738630"/>
+            <wp:effectExtent l="38100" t="38100" r="29210" b="33020"/>
+            <wp:wrapSquare wrapText="bothSides"/>
+            <wp:docPr id="40" name="Immagine 40"/>
+            <wp:cNvGraphicFramePr>
+              <a:graphicFrameLocks xmlns:a="http://schemas.openxmlformats.org/drawingml/2006/main" noChangeAspect="1"/>
+            </wp:cNvGraphicFramePr>
+            <a:graphic xmlns:a="http://schemas.openxmlformats.org/drawingml/2006/main">
+              <a:graphicData uri="http://schemas.openxmlformats.org/drawingml/2006/picture">
+                <pic:pic xmlns:pic="http://schemas.openxmlformats.org/drawingml/2006/picture">
+                  <pic:nvPicPr>
+                    <pic:cNvPr id="1" name=""/>
+                    <pic:cNvPicPr/>
+                  </pic:nvPicPr>
+                  <pic:blipFill>
+                    <a:blip r:embed="rId47">
+                      <a:extLst>
+                        <a:ext uri="{28A0092B-C50C-407E-A947-70E740481C1C}">
+                          <a14:useLocalDpi xmlns:a14="http://schemas.microsoft.com/office/drawing/2010/main" val="0"/>
+                        </a:ext>
+                      </a:extLst>
+                    </a:blip>
+                    <a:stretch>
+                      <a:fillRect/>
+                    </a:stretch>
+                  </pic:blipFill>
+                  <pic:spPr>
+                    <a:xfrm>
+                      <a:off x="0" y="0"/>
+                      <a:ext cx="2237740" cy="1738630"/>
+                    </a:xfrm>
+                    <a:prstGeom prst="rect">
+                      <a:avLst/>
+                    </a:prstGeom>
+                    <a:noFill/>
+                    <a:ln w="25400">
+                      <a:solidFill>
+                        <a:schemeClr val="tx1"/>
+                      </a:solidFill>
+                    </a:ln>
+                  </pic:spPr>
+                </pic:pic>
+              </a:graphicData>
+            </a:graphic>
+            <wp14:sizeRelH relativeFrom="margin">
+              <wp14:pctWidth>0</wp14:pctWidth>
+            </wp14:sizeRelH>
+            <wp14:sizeRelV relativeFrom="margin">
+              <wp14:pctHeight>0</wp14:pctHeight>
+            </wp14:sizeRelV>
+          </wp:anchor>
+        </w:drawing>
+      </w:r>
+      <w:r>
+        <w:rPr>
+          <w:rFonts w:ascii="Times New Roman" w:hAnsi="Times New Roman" w:cs="Times New Roman"/>
+          <w:lang w:val="en-GB"/>
+        </w:rPr>
+        <w:t>Constructing the description as commented for the previous case, a fact that catches the eye is the quantity of bought items, which for the most part stands between 4 and 8.</w:t>
+      </w:r>
+      <w:r>
+        <w:rPr>
+          <w:rFonts w:ascii="Helvetica" w:hAnsi="Helvetica" w:cs="Helvetica"/>
+          <w:color w:val="000000"/>
+          <w:sz w:val="21"/>
+          <w:szCs w:val="21"/>
+          <w:shd w:val="clear" w:color="auto" w:fill="FFFFFF"/>
+        </w:rPr>
+        <w:t xml:space="preserve"> </w:t>
+      </w:r>
+      <w:r>
+        <w:rPr>
+          <w:rFonts w:ascii="Times New Roman" w:hAnsi="Times New Roman" w:cs="Times New Roman"/>
+          <w:lang w:val="en-GB"/>
+        </w:rPr>
+        <w:t xml:space="preserve">This quantity of </w:t>
+      </w:r>
+      <w:r>
+        <w:rPr>
+          <w:rFonts w:ascii="Times New Roman" w:hAnsi="Times New Roman" w:cs="Times New Roman"/>
+          <w:i/>
+          <w:iCs/>
+          <w:lang w:val="en-GB"/>
+        </w:rPr>
+        <w:t xml:space="preserve">PARTY BUNTING </w:t>
+      </w:r>
+      <w:r>
+        <w:rPr>
+          <w:rFonts w:ascii="Times New Roman" w:hAnsi="Times New Roman" w:cs="Times New Roman"/>
+          <w:lang w:val="en-GB"/>
+        </w:rPr>
+        <w:t xml:space="preserve">can be easily described as </w:t>
+      </w:r>
+      <w:proofErr w:type="spellStart"/>
+      <w:r>
+        <w:rPr>
+          <w:rFonts w:ascii="Times New Roman" w:hAnsi="Times New Roman" w:cs="Times New Roman"/>
+          <w:lang w:val="en-GB"/>
+        </w:rPr>
+        <w:t>bought</w:t>
+      </w:r>
+      <w:proofErr w:type="spellEnd"/>
+      <w:r>
+        <w:rPr>
+          <w:rFonts w:ascii="Times New Roman" w:hAnsi="Times New Roman" w:cs="Times New Roman"/>
+          <w:lang w:val="en-GB"/>
+        </w:rPr>
+        <w:t xml:space="preserve"> for the </w:t>
+      </w:r>
+      <w:proofErr w:type="spellStart"/>
+      <w:r>
+        <w:rPr>
+          <w:rFonts w:ascii="Times New Roman" w:hAnsi="Times New Roman" w:cs="Times New Roman"/>
+          <w:lang w:val="en-GB"/>
+        </w:rPr>
+        <w:t>decoration</w:t>
+      </w:r>
+      <w:proofErr w:type="spellEnd"/>
+      <w:r>
+        <w:rPr>
+          <w:rFonts w:ascii="Times New Roman" w:hAnsi="Times New Roman" w:cs="Times New Roman"/>
+          <w:lang w:val="en-GB"/>
+        </w:rPr>
+        <w:t xml:space="preserve"> of a single </w:t>
+      </w:r>
+      <w:proofErr w:type="spellStart"/>
+      <w:r>
+        <w:rPr>
+          <w:rFonts w:ascii="Times New Roman" w:hAnsi="Times New Roman" w:cs="Times New Roman"/>
+          <w:lang w:val="en-GB"/>
+        </w:rPr>
+        <w:t>generic</w:t>
+      </w:r>
+      <w:proofErr w:type="spellEnd"/>
+      <w:r>
+        <w:rPr>
+          <w:rFonts w:ascii="Times New Roman" w:hAnsi="Times New Roman" w:cs="Times New Roman"/>
+          <w:lang w:val="en-GB"/>
+        </w:rPr>
+        <w:t xml:space="preserve"> party (</w:t>
+      </w:r>
+      <w:proofErr w:type="gramStart"/>
+      <w:r>
+        <w:rPr>
+          <w:rFonts w:ascii="Times New Roman" w:hAnsi="Times New Roman" w:cs="Times New Roman"/>
+          <w:lang w:val="en-GB"/>
+        </w:rPr>
+        <w:t xml:space="preserve">new </w:t>
+      </w:r>
+      <w:proofErr w:type="spellStart"/>
+      <w:r>
+        <w:rPr>
+          <w:rFonts w:ascii="Times New Roman" w:hAnsi="Times New Roman" w:cs="Times New Roman"/>
+          <w:lang w:val="en-GB"/>
+        </w:rPr>
+        <w:t>year's</w:t>
+      </w:r>
+      <w:proofErr w:type="spellEnd"/>
+      <w:r>
+        <w:rPr>
+          <w:rFonts w:ascii="Times New Roman" w:hAnsi="Times New Roman" w:cs="Times New Roman"/>
+          <w:lang w:val="en-GB"/>
+        </w:rPr>
+        <w:t xml:space="preserve"> eve</w:t>
+      </w:r>
+      <w:proofErr w:type="gramEnd"/>
+      <w:r>
+        <w:rPr>
+          <w:rFonts w:ascii="Times New Roman" w:hAnsi="Times New Roman" w:cs="Times New Roman"/>
+          <w:lang w:val="en-GB"/>
+        </w:rPr>
+        <w:t>, birthday party, etc).</w:t>
+      </w:r>
+      <w:r>
+        <w:rPr>
+          <w:rFonts w:ascii="Times New Roman" w:hAnsi="Times New Roman" w:cs="Times New Roman"/>
+          <w:lang w:val="en-GB"/>
+        </w:rPr>
+        <w:t xml:space="preserve"> Therefore, a plausible and simple explanation for the existence of this pattern can be inferred by assuming that customers which contain this sequence had a couple of parties throughout the period of observation!</w:t>
+      </w:r>
+    </w:p>
+    <w:p>
+      <w:pPr>
         <w:pStyle w:val="Titolo3"/>
         <w:rPr>
           <w:rFonts w:ascii="Times New Roman" w:hAnsi="Times New Roman" w:cs="Times New Roman"/>
@@ -18740,7 +19867,6 @@
           <w:rFonts w:ascii="Times New Roman" w:hAnsi="Times New Roman" w:cs="Times New Roman"/>
           <w:lang w:val="en-GB"/>
         </w:rPr>
-        <w:lastRenderedPageBreak/>
         <w:t>6.</w:t>
       </w:r>
       <w:r>
@@ -18803,7 +19929,7 @@
                     <pic:cNvPicPr/>
                   </pic:nvPicPr>
                   <pic:blipFill>
-                    <a:blip r:embed="rId46">
+                    <a:blip r:embed="rId48">
                       <a:extLst>
                         <a:ext uri="{28A0092B-C50C-407E-A947-70E740481C1C}">
                           <a14:useLocalDpi xmlns:a14="http://schemas.microsoft.com/office/drawing/2010/main" val="0"/>
@@ -19093,12 +20219,21 @@
           <w:lang w:val="en-US"/>
         </w:rPr>
       </w:pPr>
-      <w:r>
-        <w:rPr>
-          <w:rFonts w:ascii="Times New Roman" w:eastAsia="Times New Roman" w:hAnsi="Times New Roman" w:cs="Times New Roman"/>
-          <w:lang w:val="en-US"/>
-        </w:rPr>
-        <w:t>In order to find the optimal values for the three parameters statistical anal</w:t>
+      <w:proofErr w:type="gramStart"/>
+      <w:r>
+        <w:rPr>
+          <w:rFonts w:ascii="Times New Roman" w:eastAsia="Times New Roman" w:hAnsi="Times New Roman" w:cs="Times New Roman"/>
+          <w:lang w:val="en-US"/>
+        </w:rPr>
+        <w:t>In order to</w:t>
+      </w:r>
+      <w:proofErr w:type="gramEnd"/>
+      <w:r>
+        <w:rPr>
+          <w:rFonts w:ascii="Times New Roman" w:eastAsia="Times New Roman" w:hAnsi="Times New Roman" w:cs="Times New Roman"/>
+          <w:lang w:val="en-US"/>
+        </w:rPr>
+        <w:t xml:space="preserve"> find the optimal values for the three parameters statistical anal</w:t>
       </w:r>
       <w:r>
         <w:rPr>
@@ -19695,14 +20830,79 @@
           <w:rFonts w:ascii="Times New Roman" w:hAnsi="Times New Roman" w:cs="Times New Roman"/>
           <w:lang w:val="en-US"/>
         </w:rPr>
-        <w:t xml:space="preserve"> th</w:t>
-      </w:r>
-      <w:r>
-        <w:rPr>
-          <w:rFonts w:ascii="Times New Roman" w:hAnsi="Times New Roman" w:cs="Times New Roman"/>
-          <w:lang w:val="en-US"/>
-        </w:rPr>
-        <w:t>e first</w:t>
+        <w:t xml:space="preserve"> the first </w:t>
+      </w:r>
+      <w:r>
+        <w:rPr>
+          <w:rFonts w:ascii="Times New Roman" w:hAnsi="Times New Roman" w:cs="Times New Roman"/>
+          <w:lang w:val="en-US"/>
+        </w:rPr>
+        <w:t>one</w:t>
+      </w:r>
+      <w:r>
+        <w:rPr>
+          <w:rFonts w:ascii="Times New Roman" w:hAnsi="Times New Roman" w:cs="Times New Roman"/>
+          <w:lang w:val="en-US"/>
+        </w:rPr>
+        <w:t xml:space="preserve"> is 111 which corresponds to ~10% of the customers and was taken in</w:t>
+      </w:r>
+      <w:r>
+        <w:rPr>
+          <w:rFonts w:ascii="Times New Roman" w:hAnsi="Times New Roman" w:cs="Times New Roman"/>
+          <w:lang w:val="en-US"/>
+        </w:rPr>
+        <w:t>to</w:t>
+      </w:r>
+      <w:r>
+        <w:rPr>
+          <w:rFonts w:ascii="Times New Roman" w:hAnsi="Times New Roman" w:cs="Times New Roman"/>
+          <w:lang w:val="en-US"/>
+        </w:rPr>
+        <w:t xml:space="preserve"> consideration </w:t>
+      </w:r>
+      <w:r>
+        <w:rPr>
+          <w:rFonts w:ascii="Times New Roman" w:hAnsi="Times New Roman" w:cs="Times New Roman"/>
+          <w:lang w:val="en-US"/>
+        </w:rPr>
+        <w:t xml:space="preserve">as </w:t>
+      </w:r>
+      <w:r>
+        <w:rPr>
+          <w:rFonts w:ascii="Times New Roman" w:hAnsi="Times New Roman" w:cs="Times New Roman"/>
+          <w:lang w:val="en-US"/>
+        </w:rPr>
+        <w:t>it is the more frequent sequence (</w:t>
+      </w:r>
+      <w:r>
+        <w:rPr>
+          <w:rFonts w:ascii="Times New Roman" w:hAnsi="Times New Roman" w:cs="Times New Roman"/>
+          <w:iCs/>
+          <w:lang w:val="en-GB"/>
+        </w:rPr>
+        <w:t xml:space="preserve">→ </w:t>
+      </w:r>
+      <w:r>
+        <w:rPr>
+          <w:rFonts w:ascii="Times New Roman" w:hAnsi="Times New Roman" w:cs="Times New Roman"/>
+          <w:lang w:val="en-US"/>
+        </w:rPr>
+        <w:t>highest support).</w:t>
+      </w:r>
+    </w:p>
+    <w:p>
+      <w:pPr>
+        <w:rPr>
+          <w:rFonts w:ascii="Times New Roman" w:hAnsi="Times New Roman" w:cs="Times New Roman"/>
+          <w:lang w:val="en-US"/>
+        </w:rPr>
+      </w:pPr>
+      <w:r>
+        <w:rPr>
+          <w:rFonts w:ascii="Times New Roman" w:hAnsi="Times New Roman" w:cs="Times New Roman"/>
+          <w:lang w:val="en-US"/>
+        </w:rPr>
+        <w:t>It</w:t>
       </w:r>
       <w:r>
         <w:rPr>
@@ -19716,63 +20916,486 @@
           <w:rFonts w:ascii="Times New Roman" w:hAnsi="Times New Roman" w:cs="Times New Roman"/>
           <w:lang w:val="en-US"/>
         </w:rPr>
-        <w:t>one</w:t>
-      </w:r>
-      <w:r>
-        <w:rPr>
-          <w:rFonts w:ascii="Times New Roman" w:hAnsi="Times New Roman" w:cs="Times New Roman"/>
-          <w:lang w:val="en-US"/>
-        </w:rPr>
-        <w:t xml:space="preserve"> is 111 which corresponds to ~10% of the customers</w:t>
-      </w:r>
-      <w:r>
-        <w:rPr>
-          <w:rFonts w:ascii="Times New Roman" w:hAnsi="Times New Roman" w:cs="Times New Roman"/>
-          <w:lang w:val="en-US"/>
-        </w:rPr>
-        <w:t xml:space="preserve"> and was taken in</w:t>
-      </w:r>
-      <w:r>
-        <w:rPr>
-          <w:rFonts w:ascii="Times New Roman" w:hAnsi="Times New Roman" w:cs="Times New Roman"/>
-          <w:lang w:val="en-US"/>
-        </w:rPr>
-        <w:t>to</w:t>
-      </w:r>
-      <w:r>
-        <w:rPr>
-          <w:rFonts w:ascii="Times New Roman" w:hAnsi="Times New Roman" w:cs="Times New Roman"/>
-          <w:lang w:val="en-US"/>
-        </w:rPr>
-        <w:t xml:space="preserve"> consideration </w:t>
-      </w:r>
-      <w:r>
-        <w:rPr>
-          <w:rFonts w:ascii="Times New Roman" w:hAnsi="Times New Roman" w:cs="Times New Roman"/>
-          <w:lang w:val="en-US"/>
-        </w:rPr>
-        <w:t xml:space="preserve">as </w:t>
-      </w:r>
-      <w:r>
-        <w:rPr>
-          <w:rFonts w:ascii="Times New Roman" w:hAnsi="Times New Roman" w:cs="Times New Roman"/>
-          <w:lang w:val="en-US"/>
-        </w:rPr>
-        <w:t>it is the more frequent sequence (</w:t>
-      </w:r>
-      <w:r>
-        <w:rPr>
-          <w:rFonts w:ascii="Times New Roman" w:hAnsi="Times New Roman" w:cs="Times New Roman"/>
+        <w:t>made up of</w:t>
+      </w:r>
+      <w:r>
+        <w:rPr>
+          <w:rFonts w:ascii="Times New Roman" w:hAnsi="Times New Roman" w:cs="Times New Roman"/>
+          <w:lang w:val="en-US"/>
+        </w:rPr>
+        <w:t xml:space="preserve"> the same elements </w:t>
+      </w:r>
+      <w:r>
+        <w:rPr>
+          <w:rFonts w:ascii="Times New Roman" w:hAnsi="Times New Roman" w:cs="Times New Roman"/>
+          <w:lang w:val="en-US"/>
+        </w:rPr>
+        <w:t xml:space="preserve">two times </w:t>
+      </w:r>
+      <w:r>
+        <w:rPr>
+          <w:rFonts w:ascii="Times New Roman" w:hAnsi="Times New Roman" w:cs="Times New Roman"/>
+          <w:lang w:val="en-US"/>
+        </w:rPr>
+        <w:t xml:space="preserve">which means that </w:t>
+      </w:r>
+      <w:r>
+        <w:rPr>
+          <w:rFonts w:ascii="Times New Roman" w:hAnsi="Times New Roman" w:cs="Times New Roman"/>
+          <w:lang w:val="en-US"/>
+        </w:rPr>
+        <w:t xml:space="preserve">it </w:t>
+      </w:r>
+      <w:r>
+        <w:rPr>
+          <w:rFonts w:ascii="Times New Roman" w:hAnsi="Times New Roman" w:cs="Times New Roman"/>
+          <w:lang w:val="en-US"/>
+        </w:rPr>
+        <w:t>must</w:t>
+      </w:r>
+      <w:r>
+        <w:rPr>
+          <w:rFonts w:ascii="Times New Roman" w:hAnsi="Times New Roman" w:cs="Times New Roman"/>
+          <w:lang w:val="en-US"/>
+        </w:rPr>
+        <w:t xml:space="preserve"> appear at least twice throughout the customers’ orders.</w:t>
+      </w:r>
+      <w:r>
+        <w:rPr>
+          <w:rFonts w:ascii="Times New Roman" w:hAnsi="Times New Roman" w:cs="Times New Roman"/>
+          <w:lang w:val="en-US"/>
+        </w:rPr>
+        <w:t xml:space="preserve"> A more accurate </w:t>
+      </w:r>
+      <w:r>
+        <w:rPr>
+          <w:rFonts w:ascii="Times New Roman" w:hAnsi="Times New Roman" w:cs="Times New Roman"/>
+          <w:lang w:val="en-US"/>
+        </w:rPr>
+        <w:t xml:space="preserve">study over </w:t>
+      </w:r>
+      <w:r>
+        <w:rPr>
+          <w:rFonts w:ascii="Times New Roman" w:hAnsi="Times New Roman" w:cs="Times New Roman"/>
+          <w:lang w:val="en-US"/>
+        </w:rPr>
+        <w:t xml:space="preserve">the </w:t>
+      </w:r>
+      <w:proofErr w:type="spellStart"/>
+      <w:r>
+        <w:rPr>
+          <w:rFonts w:ascii="Times New Roman" w:hAnsi="Times New Roman" w:cs="Times New Roman"/>
+          <w:lang w:val="en-US"/>
+        </w:rPr>
+        <w:t>behaviour</w:t>
+      </w:r>
+      <w:proofErr w:type="spellEnd"/>
+      <w:r>
+        <w:rPr>
+          <w:rFonts w:ascii="Times New Roman" w:hAnsi="Times New Roman" w:cs="Times New Roman"/>
+          <w:lang w:val="en-US"/>
+        </w:rPr>
+        <w:t xml:space="preserve"> of the customers that contain </w:t>
+      </w:r>
+      <w:r>
+        <w:rPr>
+          <w:rFonts w:ascii="Times New Roman" w:hAnsi="Times New Roman" w:cs="Times New Roman"/>
+          <w:lang w:val="en-US"/>
+        </w:rPr>
+        <w:t>this pattern</w:t>
+      </w:r>
+      <w:r>
+        <w:rPr>
+          <w:rFonts w:ascii="Times New Roman" w:hAnsi="Times New Roman" w:cs="Times New Roman"/>
+          <w:lang w:val="en-US"/>
+        </w:rPr>
+        <w:t xml:space="preserve"> helps to understand </w:t>
+      </w:r>
+      <w:r>
+        <w:rPr>
+          <w:rFonts w:ascii="Times New Roman" w:hAnsi="Times New Roman" w:cs="Times New Roman"/>
+          <w:lang w:val="en-US"/>
+        </w:rPr>
+        <w:t xml:space="preserve">how and to which kind of customer it applies. In </w:t>
+      </w:r>
+      <w:r>
+        <w:rPr>
+          <w:rFonts w:ascii="Times New Roman" w:hAnsi="Times New Roman" w:cs="Times New Roman"/>
+          <w:lang w:val="en-US"/>
+        </w:rPr>
+        <w:t>fact,</w:t>
+      </w:r>
+      <w:r>
+        <w:rPr>
+          <w:rFonts w:ascii="Times New Roman" w:hAnsi="Times New Roman" w:cs="Times New Roman"/>
+          <w:lang w:val="en-US"/>
+        </w:rPr>
+        <w:t xml:space="preserve"> the results </w:t>
+      </w:r>
+      <w:r>
+        <w:rPr>
+          <w:rFonts w:ascii="Times New Roman" w:hAnsi="Times New Roman" w:cs="Times New Roman"/>
+          <w:lang w:val="en-US"/>
+        </w:rPr>
+        <w:t xml:space="preserve">highlighted that </w:t>
+      </w:r>
+      <w:r>
+        <w:rPr>
+          <w:rFonts w:ascii="Times New Roman" w:hAnsi="Times New Roman" w:cs="Times New Roman"/>
+          <w:lang w:val="en-US"/>
+        </w:rPr>
+        <w:t xml:space="preserve">in the dataset </w:t>
+      </w:r>
+      <w:r>
+        <w:rPr>
+          <w:rFonts w:ascii="Times New Roman" w:hAnsi="Times New Roman" w:cs="Times New Roman"/>
+          <w:lang w:val="en-US"/>
+        </w:rPr>
+        <w:t xml:space="preserve">3 different categories of customers </w:t>
+      </w:r>
+      <w:r>
+        <w:rPr>
+          <w:rFonts w:ascii="Times New Roman" w:hAnsi="Times New Roman" w:cs="Times New Roman"/>
+          <w:lang w:val="en-US"/>
+        </w:rPr>
+        <w:t>can be distinguished</w:t>
+      </w:r>
+      <w:r>
+        <w:rPr>
+          <w:rFonts w:ascii="Times New Roman" w:hAnsi="Times New Roman" w:cs="Times New Roman"/>
+          <w:lang w:val="en-US"/>
+        </w:rPr>
+        <w:t xml:space="preserve">: </w:t>
+      </w:r>
+      <w:r>
+        <w:rPr>
+          <w:rFonts w:ascii="Times New Roman" w:hAnsi="Times New Roman" w:cs="Times New Roman"/>
+          <w:lang w:val="en-US"/>
+        </w:rPr>
+        <w:t xml:space="preserve">warehouses, </w:t>
+      </w:r>
+      <w:proofErr w:type="gramStart"/>
+      <w:r>
+        <w:rPr>
+          <w:rFonts w:ascii="Times New Roman" w:hAnsi="Times New Roman" w:cs="Times New Roman"/>
+          <w:lang w:val="en-US"/>
+        </w:rPr>
+        <w:t>resellers</w:t>
+      </w:r>
+      <w:proofErr w:type="gramEnd"/>
+      <w:r>
+        <w:rPr>
+          <w:rFonts w:ascii="Times New Roman" w:hAnsi="Times New Roman" w:cs="Times New Roman"/>
+          <w:lang w:val="en-US"/>
+        </w:rPr>
+        <w:t xml:space="preserve"> and </w:t>
+      </w:r>
+      <w:r>
+        <w:rPr>
+          <w:rFonts w:ascii="Times New Roman" w:hAnsi="Times New Roman" w:cs="Times New Roman"/>
+          <w:lang w:val="en-US"/>
+        </w:rPr>
+        <w:t>“</w:t>
+      </w:r>
+      <w:r>
+        <w:rPr>
+          <w:rFonts w:ascii="Times New Roman" w:hAnsi="Times New Roman" w:cs="Times New Roman"/>
+          <w:lang w:val="en-US"/>
+        </w:rPr>
+        <w:t>normal</w:t>
+      </w:r>
+      <w:r>
+        <w:rPr>
+          <w:rFonts w:ascii="Times New Roman" w:hAnsi="Times New Roman" w:cs="Times New Roman"/>
+          <w:lang w:val="en-US"/>
+        </w:rPr>
+        <w:t>”</w:t>
+      </w:r>
+      <w:r>
+        <w:rPr>
+          <w:rFonts w:ascii="Times New Roman" w:hAnsi="Times New Roman" w:cs="Times New Roman"/>
+          <w:lang w:val="en-US"/>
+        </w:rPr>
+        <w:t xml:space="preserve"> people.</w:t>
+      </w:r>
+      <w:r>
+        <w:rPr>
+          <w:rFonts w:ascii="Times New Roman" w:hAnsi="Times New Roman" w:cs="Times New Roman"/>
+          <w:lang w:val="en-US"/>
+        </w:rPr>
+        <w:t xml:space="preserve"> The pattern can be found in all the categories and what characterize one </w:t>
+      </w:r>
+      <w:r>
+        <w:rPr>
+          <w:rFonts w:ascii="Times New Roman" w:hAnsi="Times New Roman" w:cs="Times New Roman"/>
+          <w:lang w:val="en-US"/>
+        </w:rPr>
+        <w:t>group from the other is the number of item</w:t>
+      </w:r>
+      <w:r>
+        <w:rPr>
+          <w:rFonts w:ascii="Times New Roman" w:hAnsi="Times New Roman" w:cs="Times New Roman"/>
+          <w:lang w:val="en-US"/>
+        </w:rPr>
+        <w:t>s</w:t>
+      </w:r>
+      <w:r>
+        <w:rPr>
+          <w:rFonts w:ascii="Times New Roman" w:hAnsi="Times New Roman" w:cs="Times New Roman"/>
+          <w:lang w:val="en-US"/>
+        </w:rPr>
+        <w:t xml:space="preserve"> bought</w:t>
+      </w:r>
+      <w:r>
+        <w:rPr>
+          <w:rFonts w:ascii="Times New Roman" w:hAnsi="Times New Roman" w:cs="Times New Roman"/>
+          <w:lang w:val="en-US"/>
+        </w:rPr>
+        <w:t xml:space="preserve"> at each order.</w:t>
+      </w:r>
+    </w:p>
+    <w:p>
+      <w:pPr>
+        <w:rPr>
+          <w:rFonts w:ascii="Times New Roman" w:hAnsi="Times New Roman" w:cs="Times New Roman"/>
+          <w:lang w:val="en-US"/>
+        </w:rPr>
+      </w:pPr>
+    </w:p>
+    <w:p>
+      <w:pPr>
+        <w:rPr>
+          <w:rFonts w:ascii="Times New Roman" w:hAnsi="Times New Roman" w:cs="Times New Roman"/>
+          <w:lang w:val="en-US"/>
+        </w:rPr>
+      </w:pPr>
+      <w:r>
+        <w:rPr>
+          <w:rFonts w:ascii="Times New Roman" w:hAnsi="Times New Roman" w:cs="Times New Roman"/>
+          <w:lang w:val="en-US"/>
+        </w:rPr>
+        <w:t xml:space="preserve">The second pattern that was analyzed </w:t>
+      </w:r>
+      <w:r>
+        <w:rPr>
+          <w:rFonts w:ascii="Times New Roman" w:hAnsi="Times New Roman" w:cs="Times New Roman"/>
+          <w:lang w:val="en-US"/>
+        </w:rPr>
+        <w:t>was chosen because it contains a couple of items in the same sub-sequence so we can try to analyze possible correlations between th</w:t>
+      </w:r>
+      <w:r>
+        <w:rPr>
+          <w:rFonts w:ascii="Times New Roman" w:hAnsi="Times New Roman" w:cs="Times New Roman"/>
+          <w:lang w:val="en-US"/>
+        </w:rPr>
+        <w:t>em</w:t>
+      </w:r>
+      <w:r>
+        <w:rPr>
+          <w:rFonts w:ascii="Times New Roman" w:hAnsi="Times New Roman" w:cs="Times New Roman"/>
+          <w:lang w:val="en-US"/>
+        </w:rPr>
+        <w:t>.</w:t>
+      </w:r>
+      <w:r>
+        <w:rPr>
+          <w:rFonts w:ascii="Times New Roman" w:hAnsi="Times New Roman" w:cs="Times New Roman"/>
+          <w:lang w:val="en-US"/>
+        </w:rPr>
+        <w:t xml:space="preserve"> This </w:t>
+      </w:r>
+      <w:r>
+        <w:rPr>
+          <w:rFonts w:ascii="Times New Roman" w:hAnsi="Times New Roman" w:cs="Times New Roman"/>
+          <w:lang w:val="en-US"/>
+        </w:rPr>
+        <w:t>patter is less present among the customers in fact it has a support of 64 (</w:t>
+      </w:r>
+      <w:r>
+        <w:rPr>
+          <w:rFonts w:ascii="Times New Roman" w:hAnsi="Times New Roman" w:cs="Times New Roman"/>
+          <w:lang w:val="en-US"/>
+        </w:rPr>
+        <w:t>~6%)</w:t>
+      </w:r>
+      <w:r>
+        <w:rPr>
+          <w:rFonts w:ascii="Times New Roman" w:hAnsi="Times New Roman" w:cs="Times New Roman"/>
+          <w:lang w:val="en-US"/>
+        </w:rPr>
+        <w:t>. T</w:t>
+      </w:r>
+      <w:r>
+        <w:rPr>
+          <w:rFonts w:ascii="Times New Roman" w:hAnsi="Times New Roman" w:cs="Times New Roman"/>
+          <w:lang w:val="en-US"/>
+        </w:rPr>
+        <w:t>his can be s</w:t>
+      </w:r>
+      <w:r>
+        <w:rPr>
+          <w:rFonts w:ascii="Times New Roman" w:hAnsi="Times New Roman" w:cs="Times New Roman"/>
+          <w:lang w:val="en-US"/>
+        </w:rPr>
+        <w:t>een in the dataset because</w:t>
+      </w:r>
+      <w:r>
+        <w:rPr>
+          <w:rFonts w:ascii="Times New Roman" w:hAnsi="Times New Roman" w:cs="Times New Roman"/>
+          <w:lang w:val="en-US"/>
+        </w:rPr>
+        <w:t xml:space="preserve"> most </w:t>
+      </w:r>
+      <w:r>
+        <w:rPr>
+          <w:rFonts w:ascii="Times New Roman" w:hAnsi="Times New Roman" w:cs="Times New Roman"/>
+          <w:lang w:val="en-US"/>
+        </w:rPr>
+        <w:t xml:space="preserve">of the </w:t>
+      </w:r>
+      <w:r>
+        <w:rPr>
+          <w:rFonts w:ascii="Times New Roman" w:hAnsi="Times New Roman" w:cs="Times New Roman"/>
+          <w:lang w:val="en-US"/>
+        </w:rPr>
+        <w:t xml:space="preserve">warehouses and resellers still appear but there are way less </w:t>
+      </w:r>
+      <w:r>
+        <w:rPr>
+          <w:rFonts w:ascii="Times New Roman" w:hAnsi="Times New Roman" w:cs="Times New Roman"/>
+          <w:lang w:val="en-US"/>
+        </w:rPr>
+        <w:t>“</w:t>
+      </w:r>
+      <w:r>
+        <w:rPr>
+          <w:rFonts w:ascii="Times New Roman" w:hAnsi="Times New Roman" w:cs="Times New Roman"/>
+          <w:lang w:val="en-US"/>
+        </w:rPr>
+        <w:t>normal</w:t>
+      </w:r>
+      <w:r>
+        <w:rPr>
+          <w:rFonts w:ascii="Times New Roman" w:hAnsi="Times New Roman" w:cs="Times New Roman"/>
+          <w:lang w:val="en-US"/>
+        </w:rPr>
+        <w:t>”</w:t>
+      </w:r>
+      <w:r>
+        <w:rPr>
+          <w:rFonts w:ascii="Times New Roman" w:hAnsi="Times New Roman" w:cs="Times New Roman"/>
+          <w:lang w:val="en-US"/>
+        </w:rPr>
+        <w:t xml:space="preserve"> people that buy these items.</w:t>
+      </w:r>
+    </w:p>
+    <w:p>
+      <w:pPr>
+        <w:rPr>
+          <w:rFonts w:ascii="Times New Roman" w:hAnsi="Times New Roman" w:cs="Times New Roman"/>
+          <w:lang w:val="en-US"/>
+        </w:rPr>
+      </w:pPr>
+    </w:p>
+    <w:p>
+      <w:pPr>
+        <w:rPr>
+          <w:rFonts w:ascii="Times New Roman" w:eastAsia="Times New Roman" w:hAnsi="Times New Roman" w:cs="Times New Roman"/>
+          <w:lang w:val="en-US"/>
+        </w:rPr>
+      </w:pPr>
+      <w:r>
+        <w:rPr>
+          <w:rFonts w:ascii="Times New Roman" w:hAnsi="Times New Roman" w:cs="Times New Roman"/>
+          <w:lang w:val="en-US"/>
+        </w:rPr>
+        <w:t xml:space="preserve">As far as concerns possible correlation between </w:t>
+      </w:r>
+      <w:r>
+        <w:rPr>
+          <w:rFonts w:ascii="Times New Roman" w:hAnsi="Times New Roman" w:cs="Times New Roman"/>
+          <w:i/>
           <w:iCs/>
-          <w:lang w:val="en-GB"/>
-        </w:rPr>
-        <w:t>→</w:t>
-      </w:r>
-      <w:r>
-        <w:rPr>
-          <w:rFonts w:ascii="Times New Roman" w:hAnsi="Times New Roman" w:cs="Times New Roman"/>
+          <w:lang w:val="en-US"/>
+        </w:rPr>
+        <w:t>JUMBO BAG</w:t>
+      </w:r>
+      <w:r>
+        <w:rPr>
+          <w:rFonts w:ascii="Times New Roman" w:hAnsi="Times New Roman" w:cs="Times New Roman"/>
+          <w:lang w:val="en-US"/>
+        </w:rPr>
+        <w:t xml:space="preserve"> and </w:t>
+      </w:r>
+      <w:r>
+        <w:rPr>
+          <w:rFonts w:ascii="Times New Roman" w:hAnsi="Times New Roman" w:cs="Times New Roman"/>
+          <w:i/>
           <w:iCs/>
-          <w:lang w:val="en-GB"/>
+          <w:lang w:val="en-US"/>
+        </w:rPr>
+        <w:t>LUNCH BAG</w:t>
+      </w:r>
+      <w:r>
+        <w:rPr>
+          <w:rFonts w:ascii="Times New Roman" w:hAnsi="Times New Roman" w:cs="Times New Roman"/>
+          <w:lang w:val="en-US"/>
+        </w:rPr>
+        <w:t xml:space="preserve"> there are various aspects that can be analyzed. The pair of items </w:t>
+      </w:r>
+      <w:r>
+        <w:rPr>
+          <w:rFonts w:ascii="Times New Roman" w:hAnsi="Times New Roman" w:cs="Times New Roman"/>
+          <w:lang w:val="en-US"/>
+        </w:rPr>
+        <w:t>among the customers that buys it is popular</w:t>
+      </w:r>
+      <w:r>
+        <w:rPr>
+          <w:rFonts w:ascii="Times New Roman" w:hAnsi="Times New Roman" w:cs="Times New Roman"/>
+          <w:lang w:val="en-US"/>
+        </w:rPr>
+        <w:t xml:space="preserve">, </w:t>
+      </w:r>
+      <w:r>
+        <w:rPr>
+          <w:rFonts w:ascii="Times New Roman" w:hAnsi="Times New Roman" w:cs="Times New Roman"/>
+          <w:lang w:val="en-US"/>
+        </w:rPr>
+        <w:t>in fact on average it appears on 3 different order</w:t>
+      </w:r>
+      <w:r>
+        <w:rPr>
+          <w:rFonts w:ascii="Times New Roman" w:hAnsi="Times New Roman" w:cs="Times New Roman"/>
+          <w:lang w:val="en-US"/>
+        </w:rPr>
+        <w:t>s</w:t>
+      </w:r>
+      <w:r>
+        <w:rPr>
+          <w:rFonts w:ascii="Times New Roman" w:hAnsi="Times New Roman" w:cs="Times New Roman"/>
+          <w:lang w:val="en-US"/>
+        </w:rPr>
+        <w:t xml:space="preserve"> for all the customer (with a max of 8)</w:t>
+      </w:r>
+      <w:r>
+        <w:rPr>
+          <w:rFonts w:ascii="Times New Roman" w:hAnsi="Times New Roman" w:cs="Times New Roman"/>
+          <w:lang w:val="en-US"/>
+        </w:rPr>
+        <w:t xml:space="preserve">. </w:t>
+      </w:r>
+      <w:r>
+        <w:rPr>
+          <w:rFonts w:ascii="Times New Roman" w:hAnsi="Times New Roman" w:cs="Times New Roman"/>
+          <w:lang w:val="en-US"/>
+        </w:rPr>
+        <w:t>Also,</w:t>
+      </w:r>
+      <w:r>
+        <w:rPr>
+          <w:rFonts w:ascii="Times New Roman" w:hAnsi="Times New Roman" w:cs="Times New Roman"/>
+          <w:lang w:val="en-US"/>
         </w:rPr>
         <w:t xml:space="preserve"> </w:t>
       </w:r>
@@ -19781,292 +21404,74 @@
           <w:rFonts w:ascii="Times New Roman" w:hAnsi="Times New Roman" w:cs="Times New Roman"/>
           <w:lang w:val="en-US"/>
         </w:rPr>
-        <w:t>highest support).</w:t>
-      </w:r>
-    </w:p>
-    <w:p>
-      <w:pPr>
-        <w:rPr>
-          <w:rFonts w:ascii="Times New Roman" w:hAnsi="Times New Roman" w:cs="Times New Roman"/>
-          <w:lang w:val="en-US"/>
-        </w:rPr>
-      </w:pPr>
-      <w:r>
-        <w:rPr>
-          <w:rFonts w:ascii="Times New Roman" w:hAnsi="Times New Roman" w:cs="Times New Roman"/>
-          <w:lang w:val="en-US"/>
-        </w:rPr>
-        <w:t>It</w:t>
-      </w:r>
-      <w:r>
-        <w:rPr>
-          <w:rFonts w:ascii="Times New Roman" w:hAnsi="Times New Roman" w:cs="Times New Roman"/>
-          <w:lang w:val="en-US"/>
-        </w:rPr>
-        <w:t xml:space="preserve"> </w:t>
-      </w:r>
-      <w:r>
-        <w:rPr>
-          <w:rFonts w:ascii="Times New Roman" w:hAnsi="Times New Roman" w:cs="Times New Roman"/>
-          <w:lang w:val="en-US"/>
-        </w:rPr>
-        <w:t>made up of</w:t>
-      </w:r>
-      <w:r>
-        <w:rPr>
-          <w:rFonts w:ascii="Times New Roman" w:hAnsi="Times New Roman" w:cs="Times New Roman"/>
-          <w:lang w:val="en-US"/>
-        </w:rPr>
-        <w:t xml:space="preserve"> the same elements </w:t>
-      </w:r>
-      <w:r>
-        <w:rPr>
-          <w:rFonts w:ascii="Times New Roman" w:hAnsi="Times New Roman" w:cs="Times New Roman"/>
-          <w:lang w:val="en-US"/>
-        </w:rPr>
-        <w:t xml:space="preserve">two times </w:t>
-      </w:r>
-      <w:r>
-        <w:rPr>
-          <w:rFonts w:ascii="Times New Roman" w:hAnsi="Times New Roman" w:cs="Times New Roman"/>
-          <w:lang w:val="en-US"/>
-        </w:rPr>
-        <w:t xml:space="preserve">which means that </w:t>
-      </w:r>
-      <w:r>
-        <w:rPr>
-          <w:rFonts w:ascii="Times New Roman" w:hAnsi="Times New Roman" w:cs="Times New Roman"/>
-          <w:lang w:val="en-US"/>
-        </w:rPr>
-        <w:t xml:space="preserve">it </w:t>
-      </w:r>
-      <w:r>
-        <w:rPr>
-          <w:rFonts w:ascii="Times New Roman" w:hAnsi="Times New Roman" w:cs="Times New Roman"/>
-          <w:lang w:val="en-US"/>
-        </w:rPr>
-        <w:t>must</w:t>
-      </w:r>
-      <w:r>
-        <w:rPr>
-          <w:rFonts w:ascii="Times New Roman" w:hAnsi="Times New Roman" w:cs="Times New Roman"/>
-          <w:lang w:val="en-US"/>
-        </w:rPr>
-        <w:t xml:space="preserve"> appear at least twice throughout the customers’ orders.</w:t>
-      </w:r>
-      <w:r>
-        <w:rPr>
-          <w:rFonts w:ascii="Times New Roman" w:hAnsi="Times New Roman" w:cs="Times New Roman"/>
-          <w:lang w:val="en-US"/>
-        </w:rPr>
-        <w:t xml:space="preserve"> A more accurate </w:t>
-      </w:r>
-      <w:r>
-        <w:rPr>
-          <w:rFonts w:ascii="Times New Roman" w:hAnsi="Times New Roman" w:cs="Times New Roman"/>
-          <w:lang w:val="en-US"/>
-        </w:rPr>
-        <w:t xml:space="preserve">study over </w:t>
-      </w:r>
-      <w:r>
-        <w:rPr>
-          <w:rFonts w:ascii="Times New Roman" w:hAnsi="Times New Roman" w:cs="Times New Roman"/>
-          <w:lang w:val="en-US"/>
-        </w:rPr>
-        <w:t xml:space="preserve">the </w:t>
-      </w:r>
-      <w:proofErr w:type="spellStart"/>
-      <w:r>
-        <w:rPr>
-          <w:rFonts w:ascii="Times New Roman" w:hAnsi="Times New Roman" w:cs="Times New Roman"/>
-          <w:lang w:val="en-US"/>
-        </w:rPr>
-        <w:t>behaviour</w:t>
-      </w:r>
-      <w:proofErr w:type="spellEnd"/>
-      <w:r>
-        <w:rPr>
-          <w:rFonts w:ascii="Times New Roman" w:hAnsi="Times New Roman" w:cs="Times New Roman"/>
-          <w:lang w:val="en-US"/>
-        </w:rPr>
-        <w:t xml:space="preserve"> of the customers that contain </w:t>
-      </w:r>
-      <w:r>
-        <w:rPr>
-          <w:rFonts w:ascii="Times New Roman" w:hAnsi="Times New Roman" w:cs="Times New Roman"/>
-          <w:lang w:val="en-US"/>
-        </w:rPr>
-        <w:t>this pattern</w:t>
-      </w:r>
-      <w:r>
-        <w:rPr>
-          <w:rFonts w:ascii="Times New Roman" w:hAnsi="Times New Roman" w:cs="Times New Roman"/>
-          <w:lang w:val="en-US"/>
-        </w:rPr>
-        <w:t xml:space="preserve"> helps to understand </w:t>
-      </w:r>
-      <w:r>
-        <w:rPr>
-          <w:rFonts w:ascii="Times New Roman" w:hAnsi="Times New Roman" w:cs="Times New Roman"/>
-          <w:lang w:val="en-US"/>
-        </w:rPr>
-        <w:t xml:space="preserve">how and to which kind of customer it applies. In </w:t>
-      </w:r>
-      <w:r>
-        <w:rPr>
-          <w:rFonts w:ascii="Times New Roman" w:hAnsi="Times New Roman" w:cs="Times New Roman"/>
-          <w:lang w:val="en-US"/>
-        </w:rPr>
-        <w:t>fact,</w:t>
-      </w:r>
-      <w:r>
-        <w:rPr>
-          <w:rFonts w:ascii="Times New Roman" w:hAnsi="Times New Roman" w:cs="Times New Roman"/>
-          <w:lang w:val="en-US"/>
-        </w:rPr>
-        <w:t xml:space="preserve"> the results </w:t>
-      </w:r>
-      <w:r>
-        <w:rPr>
-          <w:rFonts w:ascii="Times New Roman" w:hAnsi="Times New Roman" w:cs="Times New Roman"/>
-          <w:lang w:val="en-US"/>
-        </w:rPr>
-        <w:t xml:space="preserve">highlighted that </w:t>
-      </w:r>
-      <w:r>
-        <w:rPr>
-          <w:rFonts w:ascii="Times New Roman" w:hAnsi="Times New Roman" w:cs="Times New Roman"/>
-          <w:lang w:val="en-US"/>
-        </w:rPr>
-        <w:t xml:space="preserve">in the dataset can be distinguished </w:t>
-      </w:r>
-      <w:r>
-        <w:rPr>
-          <w:rFonts w:ascii="Times New Roman" w:hAnsi="Times New Roman" w:cs="Times New Roman"/>
-          <w:lang w:val="en-US"/>
-        </w:rPr>
-        <w:t>3 different cate</w:t>
-      </w:r>
-      <w:r>
-        <w:rPr>
-          <w:rFonts w:ascii="Times New Roman" w:hAnsi="Times New Roman" w:cs="Times New Roman"/>
-          <w:lang w:val="en-US"/>
-        </w:rPr>
-        <w:t>gories of customer</w:t>
-      </w:r>
-      <w:r>
-        <w:rPr>
-          <w:rFonts w:ascii="Times New Roman" w:hAnsi="Times New Roman" w:cs="Times New Roman"/>
-          <w:lang w:val="en-US"/>
-        </w:rPr>
-        <w:t xml:space="preserve">s: </w:t>
-      </w:r>
-      <w:r>
-        <w:rPr>
-          <w:rFonts w:ascii="Times New Roman" w:hAnsi="Times New Roman" w:cs="Times New Roman"/>
-          <w:lang w:val="en-US"/>
-        </w:rPr>
-        <w:t xml:space="preserve">warehouses, resellers and </w:t>
-      </w:r>
-      <w:r>
-        <w:rPr>
-          <w:rFonts w:ascii="Times New Roman" w:hAnsi="Times New Roman" w:cs="Times New Roman"/>
-          <w:lang w:val="en-US"/>
-        </w:rPr>
-        <w:t>“</w:t>
-      </w:r>
-      <w:r>
-        <w:rPr>
-          <w:rFonts w:ascii="Times New Roman" w:hAnsi="Times New Roman" w:cs="Times New Roman"/>
-          <w:lang w:val="en-US"/>
-        </w:rPr>
-        <w:t>normal</w:t>
-      </w:r>
-      <w:r>
-        <w:rPr>
-          <w:rFonts w:ascii="Times New Roman" w:hAnsi="Times New Roman" w:cs="Times New Roman"/>
-          <w:lang w:val="en-US"/>
-        </w:rPr>
-        <w:t>”</w:t>
-      </w:r>
-      <w:r>
-        <w:rPr>
-          <w:rFonts w:ascii="Times New Roman" w:hAnsi="Times New Roman" w:cs="Times New Roman"/>
-          <w:lang w:val="en-US"/>
-        </w:rPr>
-        <w:t xml:space="preserve"> people.</w:t>
-      </w:r>
-      <w:r>
-        <w:rPr>
-          <w:rFonts w:ascii="Times New Roman" w:hAnsi="Times New Roman" w:cs="Times New Roman"/>
-          <w:lang w:val="en-US"/>
-        </w:rPr>
-        <w:t xml:space="preserve"> The pattern can be found in all the categories and what characterize one </w:t>
-      </w:r>
-      <w:r>
-        <w:rPr>
-          <w:rFonts w:ascii="Times New Roman" w:hAnsi="Times New Roman" w:cs="Times New Roman"/>
-          <w:lang w:val="en-US"/>
-        </w:rPr>
-        <w:t>group from the other is the number of item</w:t>
-      </w:r>
-      <w:r>
-        <w:rPr>
-          <w:rFonts w:ascii="Times New Roman" w:hAnsi="Times New Roman" w:cs="Times New Roman"/>
-          <w:lang w:val="en-US"/>
-        </w:rPr>
-        <w:t>s</w:t>
-      </w:r>
-      <w:r>
-        <w:rPr>
-          <w:rFonts w:ascii="Times New Roman" w:hAnsi="Times New Roman" w:cs="Times New Roman"/>
-          <w:lang w:val="en-US"/>
-        </w:rPr>
-        <w:t xml:space="preserve"> bought</w:t>
-      </w:r>
-      <w:r>
-        <w:rPr>
-          <w:rFonts w:ascii="Times New Roman" w:hAnsi="Times New Roman" w:cs="Times New Roman"/>
-          <w:lang w:val="en-US"/>
-        </w:rPr>
-        <w:t xml:space="preserve"> at each order.</w:t>
-      </w:r>
-    </w:p>
-    <w:p>
-      <w:pPr>
-        <w:rPr>
-          <w:rFonts w:ascii="Times New Roman" w:hAnsi="Times New Roman" w:cs="Times New Roman"/>
-          <w:lang w:val="en-US"/>
-        </w:rPr>
-      </w:pPr>
-    </w:p>
-    <w:p>
-      <w:pPr>
-        <w:rPr>
-          <w:rFonts w:ascii="Times New Roman" w:hAnsi="Times New Roman" w:cs="Times New Roman"/>
-          <w:lang w:val="en-US"/>
-        </w:rPr>
-      </w:pPr>
-      <w:r>
-        <w:rPr>
-          <w:rFonts w:ascii="Times New Roman" w:hAnsi="Times New Roman" w:cs="Times New Roman"/>
-          <w:lang w:val="en-US"/>
-        </w:rPr>
-        <w:t xml:space="preserve">The second pattern that was analyzed </w:t>
-      </w:r>
-      <w:r>
-        <w:rPr>
-          <w:rFonts w:ascii="Times New Roman" w:hAnsi="Times New Roman" w:cs="Times New Roman"/>
-          <w:lang w:val="en-US"/>
-        </w:rPr>
-        <w:t>was chosen because it contains a couple of items in the same sub-sequence so we can try to analyze possible correlations between th</w:t>
-      </w:r>
-      <w:r>
-        <w:rPr>
-          <w:rFonts w:ascii="Times New Roman" w:hAnsi="Times New Roman" w:cs="Times New Roman"/>
-          <w:lang w:val="en-US"/>
-        </w:rPr>
-        <w:t>em</w:t>
+        <w:t xml:space="preserve">almost in half of the orders in which </w:t>
+      </w:r>
+      <w:r>
+        <w:rPr>
+          <w:rFonts w:ascii="Times New Roman" w:hAnsi="Times New Roman" w:cs="Times New Roman"/>
+          <w:i/>
+          <w:iCs/>
+          <w:lang w:val="en-US"/>
+        </w:rPr>
+        <w:t>JUMBO BAG</w:t>
+      </w:r>
+      <w:r>
+        <w:rPr>
+          <w:rFonts w:ascii="Times New Roman" w:hAnsi="Times New Roman" w:cs="Times New Roman"/>
+          <w:lang w:val="en-US"/>
+        </w:rPr>
+        <w:t xml:space="preserve"> is present there is also </w:t>
+      </w:r>
+      <w:r>
+        <w:rPr>
+          <w:rFonts w:ascii="Times New Roman" w:hAnsi="Times New Roman" w:cs="Times New Roman"/>
+          <w:i/>
+          <w:iCs/>
+          <w:lang w:val="en-US"/>
+        </w:rPr>
+        <w:t>LUNCH BAG</w:t>
+      </w:r>
+      <w:r>
+        <w:rPr>
+          <w:rFonts w:ascii="Times New Roman" w:hAnsi="Times New Roman" w:cs="Times New Roman"/>
+          <w:lang w:val="en-US"/>
+        </w:rPr>
+        <w:t>, a</w:t>
+      </w:r>
+      <w:r>
+        <w:rPr>
+          <w:rFonts w:ascii="Times New Roman" w:hAnsi="Times New Roman" w:cs="Times New Roman"/>
+          <w:lang w:val="en-US"/>
+        </w:rPr>
+        <w:t>n</w:t>
+      </w:r>
+      <w:r>
+        <w:rPr>
+          <w:rFonts w:ascii="Times New Roman" w:hAnsi="Times New Roman" w:cs="Times New Roman"/>
+          <w:lang w:val="en-US"/>
+        </w:rPr>
+        <w:t>d this seems to suggest that the</w:t>
+      </w:r>
+      <w:r>
+        <w:rPr>
+          <w:rFonts w:ascii="Times New Roman" w:hAnsi="Times New Roman" w:cs="Times New Roman"/>
+          <w:lang w:val="en-US"/>
+        </w:rPr>
+        <w:t xml:space="preserve">re might be a correlation about the </w:t>
+      </w:r>
+      <w:r>
+        <w:rPr>
+          <w:rFonts w:ascii="Times New Roman" w:hAnsi="Times New Roman" w:cs="Times New Roman"/>
+          <w:lang w:val="en-US"/>
+        </w:rPr>
+        <w:t xml:space="preserve">correlation during the </w:t>
+      </w:r>
+      <w:r>
+        <w:rPr>
+          <w:rFonts w:ascii="Times New Roman" w:hAnsi="Times New Roman" w:cs="Times New Roman"/>
+          <w:lang w:val="en-US"/>
+        </w:rPr>
+        <w:t>purchase of the two items</w:t>
       </w:r>
       <w:r>
         <w:rPr>
@@ -20075,289 +21480,6 @@
         </w:rPr>
         <w:t>.</w:t>
       </w:r>
-      <w:r>
-        <w:rPr>
-          <w:rFonts w:ascii="Times New Roman" w:hAnsi="Times New Roman" w:cs="Times New Roman"/>
-          <w:lang w:val="en-US"/>
-        </w:rPr>
-        <w:t xml:space="preserve"> This </w:t>
-      </w:r>
-      <w:r>
-        <w:rPr>
-          <w:rFonts w:ascii="Times New Roman" w:hAnsi="Times New Roman" w:cs="Times New Roman"/>
-          <w:lang w:val="en-US"/>
-        </w:rPr>
-        <w:t>patter is less present among the customers in fact it has a support of 64 (</w:t>
-      </w:r>
-      <w:r>
-        <w:rPr>
-          <w:rFonts w:ascii="Times New Roman" w:hAnsi="Times New Roman" w:cs="Times New Roman"/>
-          <w:lang w:val="en-US"/>
-        </w:rPr>
-        <w:t>~6%)</w:t>
-      </w:r>
-      <w:r>
-        <w:rPr>
-          <w:rFonts w:ascii="Times New Roman" w:hAnsi="Times New Roman" w:cs="Times New Roman"/>
-          <w:lang w:val="en-US"/>
-        </w:rPr>
-        <w:t>. T</w:t>
-      </w:r>
-      <w:r>
-        <w:rPr>
-          <w:rFonts w:ascii="Times New Roman" w:hAnsi="Times New Roman" w:cs="Times New Roman"/>
-          <w:lang w:val="en-US"/>
-        </w:rPr>
-        <w:t>his can be s</w:t>
-      </w:r>
-      <w:r>
-        <w:rPr>
-          <w:rFonts w:ascii="Times New Roman" w:hAnsi="Times New Roman" w:cs="Times New Roman"/>
-          <w:lang w:val="en-US"/>
-        </w:rPr>
-        <w:t>een in the dataset because</w:t>
-      </w:r>
-      <w:r>
-        <w:rPr>
-          <w:rFonts w:ascii="Times New Roman" w:hAnsi="Times New Roman" w:cs="Times New Roman"/>
-          <w:lang w:val="en-US"/>
-        </w:rPr>
-        <w:t xml:space="preserve"> most </w:t>
-      </w:r>
-      <w:r>
-        <w:rPr>
-          <w:rFonts w:ascii="Times New Roman" w:hAnsi="Times New Roman" w:cs="Times New Roman"/>
-          <w:lang w:val="en-US"/>
-        </w:rPr>
-        <w:t xml:space="preserve">of the </w:t>
-      </w:r>
-      <w:r>
-        <w:rPr>
-          <w:rFonts w:ascii="Times New Roman" w:hAnsi="Times New Roman" w:cs="Times New Roman"/>
-          <w:lang w:val="en-US"/>
-        </w:rPr>
-        <w:t xml:space="preserve">warehouses and resellers still appear but there are way less </w:t>
-      </w:r>
-      <w:r>
-        <w:rPr>
-          <w:rFonts w:ascii="Times New Roman" w:hAnsi="Times New Roman" w:cs="Times New Roman"/>
-          <w:lang w:val="en-US"/>
-        </w:rPr>
-        <w:t>“</w:t>
-      </w:r>
-      <w:r>
-        <w:rPr>
-          <w:rFonts w:ascii="Times New Roman" w:hAnsi="Times New Roman" w:cs="Times New Roman"/>
-          <w:lang w:val="en-US"/>
-        </w:rPr>
-        <w:t>normal</w:t>
-      </w:r>
-      <w:r>
-        <w:rPr>
-          <w:rFonts w:ascii="Times New Roman" w:hAnsi="Times New Roman" w:cs="Times New Roman"/>
-          <w:lang w:val="en-US"/>
-        </w:rPr>
-        <w:t>”</w:t>
-      </w:r>
-      <w:r>
-        <w:rPr>
-          <w:rFonts w:ascii="Times New Roman" w:hAnsi="Times New Roman" w:cs="Times New Roman"/>
-          <w:lang w:val="en-US"/>
-        </w:rPr>
-        <w:t xml:space="preserve"> people that buy these items.</w:t>
-      </w:r>
-    </w:p>
-    <w:p>
-      <w:pPr>
-        <w:rPr>
-          <w:rFonts w:ascii="Times New Roman" w:hAnsi="Times New Roman" w:cs="Times New Roman"/>
-          <w:lang w:val="en-US"/>
-        </w:rPr>
-      </w:pPr>
-    </w:p>
-    <w:p>
-      <w:pPr>
-        <w:rPr>
-          <w:rFonts w:ascii="Times New Roman" w:eastAsia="Times New Roman" w:hAnsi="Times New Roman" w:cs="Times New Roman"/>
-          <w:lang w:val="en-US"/>
-        </w:rPr>
-      </w:pPr>
-      <w:r>
-        <w:rPr>
-          <w:rFonts w:ascii="Times New Roman" w:hAnsi="Times New Roman" w:cs="Times New Roman"/>
-          <w:lang w:val="en-US"/>
-        </w:rPr>
-        <w:t xml:space="preserve">As far as concerns possible correlation between </w:t>
-      </w:r>
-      <w:r>
-        <w:rPr>
-          <w:rFonts w:ascii="Times New Roman" w:hAnsi="Times New Roman" w:cs="Times New Roman"/>
-          <w:i/>
-          <w:iCs/>
-          <w:lang w:val="en-US"/>
-        </w:rPr>
-        <w:t>JUMBO BAG</w:t>
-      </w:r>
-      <w:r>
-        <w:rPr>
-          <w:rFonts w:ascii="Times New Roman" w:hAnsi="Times New Roman" w:cs="Times New Roman"/>
-          <w:lang w:val="en-US"/>
-        </w:rPr>
-        <w:t xml:space="preserve"> and </w:t>
-      </w:r>
-      <w:r>
-        <w:rPr>
-          <w:rFonts w:ascii="Times New Roman" w:hAnsi="Times New Roman" w:cs="Times New Roman"/>
-          <w:i/>
-          <w:iCs/>
-          <w:lang w:val="en-US"/>
-        </w:rPr>
-        <w:t>LUNCH BAG</w:t>
-      </w:r>
-      <w:r>
-        <w:rPr>
-          <w:rFonts w:ascii="Times New Roman" w:hAnsi="Times New Roman" w:cs="Times New Roman"/>
-          <w:lang w:val="en-US"/>
-        </w:rPr>
-        <w:t xml:space="preserve"> there are various aspects that can be analyzed. The pair of items </w:t>
-      </w:r>
-      <w:r>
-        <w:rPr>
-          <w:rFonts w:ascii="Times New Roman" w:hAnsi="Times New Roman" w:cs="Times New Roman"/>
-          <w:lang w:val="en-US"/>
-        </w:rPr>
-        <w:t>among the customers that buys it is popular</w:t>
-      </w:r>
-      <w:r>
-        <w:rPr>
-          <w:rFonts w:ascii="Times New Roman" w:hAnsi="Times New Roman" w:cs="Times New Roman"/>
-          <w:lang w:val="en-US"/>
-        </w:rPr>
-        <w:t xml:space="preserve">, </w:t>
-      </w:r>
-      <w:r>
-        <w:rPr>
-          <w:rFonts w:ascii="Times New Roman" w:hAnsi="Times New Roman" w:cs="Times New Roman"/>
-          <w:lang w:val="en-US"/>
-        </w:rPr>
-        <w:t>in fact on average it appears on 3 different order</w:t>
-      </w:r>
-      <w:r>
-        <w:rPr>
-          <w:rFonts w:ascii="Times New Roman" w:hAnsi="Times New Roman" w:cs="Times New Roman"/>
-          <w:lang w:val="en-US"/>
-        </w:rPr>
-        <w:t>s</w:t>
-      </w:r>
-      <w:r>
-        <w:rPr>
-          <w:rFonts w:ascii="Times New Roman" w:hAnsi="Times New Roman" w:cs="Times New Roman"/>
-          <w:lang w:val="en-US"/>
-        </w:rPr>
-        <w:t xml:space="preserve"> for all the customer (with a max of 8)</w:t>
-      </w:r>
-      <w:r>
-        <w:rPr>
-          <w:rFonts w:ascii="Times New Roman" w:hAnsi="Times New Roman" w:cs="Times New Roman"/>
-          <w:lang w:val="en-US"/>
-        </w:rPr>
-        <w:t xml:space="preserve">. </w:t>
-      </w:r>
-      <w:r>
-        <w:rPr>
-          <w:rFonts w:ascii="Times New Roman" w:hAnsi="Times New Roman" w:cs="Times New Roman"/>
-          <w:lang w:val="en-US"/>
-        </w:rPr>
-        <w:t>Also,</w:t>
-      </w:r>
-      <w:r>
-        <w:rPr>
-          <w:rFonts w:ascii="Times New Roman" w:hAnsi="Times New Roman" w:cs="Times New Roman"/>
-          <w:lang w:val="en-US"/>
-        </w:rPr>
-        <w:t xml:space="preserve"> </w:t>
-      </w:r>
-      <w:r>
-        <w:rPr>
-          <w:rFonts w:ascii="Times New Roman" w:hAnsi="Times New Roman" w:cs="Times New Roman"/>
-          <w:lang w:val="en-US"/>
-        </w:rPr>
-        <w:t xml:space="preserve">almost in half of the orders in which </w:t>
-      </w:r>
-      <w:r>
-        <w:rPr>
-          <w:rFonts w:ascii="Times New Roman" w:hAnsi="Times New Roman" w:cs="Times New Roman"/>
-          <w:i/>
-          <w:iCs/>
-          <w:lang w:val="en-US"/>
-        </w:rPr>
-        <w:t>JUMBO BAG</w:t>
-      </w:r>
-      <w:r>
-        <w:rPr>
-          <w:rFonts w:ascii="Times New Roman" w:hAnsi="Times New Roman" w:cs="Times New Roman"/>
-          <w:lang w:val="en-US"/>
-        </w:rPr>
-        <w:t xml:space="preserve"> is present there is also </w:t>
-      </w:r>
-      <w:r>
-        <w:rPr>
-          <w:rFonts w:ascii="Times New Roman" w:hAnsi="Times New Roman" w:cs="Times New Roman"/>
-          <w:i/>
-          <w:iCs/>
-          <w:lang w:val="en-US"/>
-        </w:rPr>
-        <w:t>LUNCH BAG</w:t>
-      </w:r>
-      <w:r>
-        <w:rPr>
-          <w:rFonts w:ascii="Times New Roman" w:hAnsi="Times New Roman" w:cs="Times New Roman"/>
-          <w:lang w:val="en-US"/>
-        </w:rPr>
-        <w:t>, a</w:t>
-      </w:r>
-      <w:r>
-        <w:rPr>
-          <w:rFonts w:ascii="Times New Roman" w:hAnsi="Times New Roman" w:cs="Times New Roman"/>
-          <w:lang w:val="en-US"/>
-        </w:rPr>
-        <w:t>n</w:t>
-      </w:r>
-      <w:r>
-        <w:rPr>
-          <w:rFonts w:ascii="Times New Roman" w:hAnsi="Times New Roman" w:cs="Times New Roman"/>
-          <w:lang w:val="en-US"/>
-        </w:rPr>
-        <w:t>d this seems to suggest that the</w:t>
-      </w:r>
-      <w:r>
-        <w:rPr>
-          <w:rFonts w:ascii="Times New Roman" w:hAnsi="Times New Roman" w:cs="Times New Roman"/>
-          <w:lang w:val="en-US"/>
-        </w:rPr>
-        <w:t xml:space="preserve">re might be a correlation about the </w:t>
-      </w:r>
-      <w:r>
-        <w:rPr>
-          <w:rFonts w:ascii="Times New Roman" w:hAnsi="Times New Roman" w:cs="Times New Roman"/>
-          <w:lang w:val="en-US"/>
-        </w:rPr>
-        <w:t xml:space="preserve">correlation during the </w:t>
-      </w:r>
-      <w:r>
-        <w:rPr>
-          <w:rFonts w:ascii="Times New Roman" w:hAnsi="Times New Roman" w:cs="Times New Roman"/>
-          <w:lang w:val="en-US"/>
-        </w:rPr>
-        <w:t>purchase of the two items</w:t>
-      </w:r>
-      <w:r>
-        <w:rPr>
-          <w:rFonts w:ascii="Times New Roman" w:hAnsi="Times New Roman" w:cs="Times New Roman"/>
-          <w:lang w:val="en-US"/>
-        </w:rPr>
-        <w:t>.</w:t>
-      </w:r>
     </w:p>
     <w:p>
       <w:pPr>
@@ -20367,32 +21489,31 @@
           <w:lang w:val="en-GB"/>
         </w:rPr>
       </w:pPr>
-      <w:bookmarkStart w:id="48" w:name="_Toc60239131"/>
-      <w:bookmarkStart w:id="49" w:name="_6.3_Optimization_on"/>
+      <w:bookmarkStart w:id="48" w:name="_6.3_Optimization_on"/>
+      <w:bookmarkStart w:id="49" w:name="_Toc60239131"/>
+      <w:bookmarkEnd w:id="48"/>
+      <w:r>
+        <w:rPr>
+          <w:rFonts w:ascii="Times New Roman" w:hAnsi="Times New Roman" w:cs="Times New Roman"/>
+          <w:lang w:val="en-GB"/>
+        </w:rPr>
+        <w:t>6.</w:t>
+      </w:r>
+      <w:r>
+        <w:rPr>
+          <w:rFonts w:ascii="Times New Roman" w:hAnsi="Times New Roman" w:cs="Times New Roman"/>
+          <w:lang w:val="en-GB"/>
+        </w:rPr>
+        <w:t>3</w:t>
+      </w:r>
+      <w:r>
+        <w:rPr>
+          <w:rFonts w:ascii="Times New Roman" w:hAnsi="Times New Roman" w:cs="Times New Roman"/>
+          <w:lang w:val="en-GB"/>
+        </w:rPr>
+        <w:t xml:space="preserve"> Optimization on GSP.py</w:t>
+      </w:r>
       <w:bookmarkEnd w:id="49"/>
-      <w:r>
-        <w:rPr>
-          <w:rFonts w:ascii="Times New Roman" w:hAnsi="Times New Roman" w:cs="Times New Roman"/>
-          <w:lang w:val="en-GB"/>
-        </w:rPr>
-        <w:lastRenderedPageBreak/>
-        <w:t>6.</w:t>
-      </w:r>
-      <w:r>
-        <w:rPr>
-          <w:rFonts w:ascii="Times New Roman" w:hAnsi="Times New Roman" w:cs="Times New Roman"/>
-          <w:lang w:val="en-GB"/>
-        </w:rPr>
-        <w:t>3</w:t>
-      </w:r>
-      <w:r>
-        <w:rPr>
-          <w:rFonts w:ascii="Times New Roman" w:hAnsi="Times New Roman" w:cs="Times New Roman"/>
-          <w:lang w:val="en-GB"/>
-        </w:rPr>
-        <w:t xml:space="preserve"> Optimization on GSP.py</w:t>
-      </w:r>
-      <w:bookmarkEnd w:id="48"/>
     </w:p>
     <w:p>
       <w:pPr>
@@ -20770,14 +21891,224 @@
           <w:lang w:val="en-GB"/>
         </w:rPr>
       </w:pPr>
+      <w:r>
+        <w:rPr>
+          <w:rFonts w:ascii="Times New Roman" w:hAnsi="Times New Roman" w:cs="Times New Roman"/>
+          <w:iCs/>
+          <w:lang w:val="en-GB"/>
+        </w:rPr>
+        <w:t>Wrapping up</w:t>
+      </w:r>
+      <w:r>
+        <w:rPr>
+          <w:rFonts w:ascii="Times New Roman" w:hAnsi="Times New Roman" w:cs="Times New Roman"/>
+          <w:iCs/>
+          <w:lang w:val="en-GB"/>
+        </w:rPr>
+        <w:t xml:space="preserve">, a smart pruning on the transaction dataset combined with an increasingly optimized code implementation for </w:t>
+      </w:r>
+      <w:proofErr w:type="spellStart"/>
+      <w:r>
+        <w:rPr>
+          <w:rFonts w:ascii="Times New Roman" w:hAnsi="Times New Roman" w:cs="Times New Roman"/>
+          <w:iCs/>
+          <w:lang w:val="en-GB"/>
+        </w:rPr>
+        <w:t>gsp</w:t>
+      </w:r>
+      <w:proofErr w:type="spellEnd"/>
+      <w:r>
+        <w:rPr>
+          <w:rFonts w:ascii="Times New Roman" w:hAnsi="Times New Roman" w:cs="Times New Roman"/>
+          <w:iCs/>
+          <w:lang w:val="en-GB"/>
+        </w:rPr>
+        <w:t xml:space="preserve"> </w:t>
+      </w:r>
+      <w:r>
+        <w:rPr>
+          <w:rFonts w:ascii="Times New Roman" w:hAnsi="Times New Roman" w:cs="Times New Roman"/>
+          <w:iCs/>
+          <w:lang w:val="en-GB"/>
+        </w:rPr>
+        <w:t xml:space="preserve">allowed for an analysis on less supported patterns, bringing up intriguing sequences which were interpretable and explainable. </w:t>
+      </w:r>
+    </w:p>
+    <w:p>
+      <w:pPr>
+        <w:rPr>
+          <w:rFonts w:ascii="Times New Roman" w:hAnsi="Times New Roman" w:cs="Times New Roman"/>
+          <w:iCs/>
+          <w:lang w:val="en-GB"/>
+        </w:rPr>
+      </w:pPr>
+      <w:r>
+        <w:rPr>
+          <w:rFonts w:ascii="Times New Roman" w:hAnsi="Times New Roman" w:cs="Times New Roman"/>
+          <w:iCs/>
+          <w:lang w:val="en-GB"/>
+        </w:rPr>
+        <w:t xml:space="preserve">It is important to highlight the importance of going to less supported patterns since, in the case of this dataset, </w:t>
+      </w:r>
+      <w:proofErr w:type="gramStart"/>
+      <w:r>
+        <w:rPr>
+          <w:rFonts w:ascii="Times New Roman" w:hAnsi="Times New Roman" w:cs="Times New Roman"/>
+          <w:iCs/>
+          <w:lang w:val="en-GB"/>
+        </w:rPr>
+        <w:t>the vast majority of</w:t>
+      </w:r>
+      <w:proofErr w:type="gramEnd"/>
+      <w:r>
+        <w:rPr>
+          <w:rFonts w:ascii="Times New Roman" w:hAnsi="Times New Roman" w:cs="Times New Roman"/>
+          <w:iCs/>
+          <w:lang w:val="en-GB"/>
+        </w:rPr>
+        <w:t xml:space="preserve"> mined patterns were not of interest since they were composed of only a subsequence of a single element (not going over level 1 of </w:t>
+      </w:r>
+      <w:proofErr w:type="spellStart"/>
+      <w:r>
+        <w:rPr>
+          <w:rFonts w:ascii="Times New Roman" w:hAnsi="Times New Roman" w:cs="Times New Roman"/>
+          <w:i/>
+          <w:lang w:val="en-GB"/>
+        </w:rPr>
+        <w:t>gsp</w:t>
+      </w:r>
+      <w:proofErr w:type="spellEnd"/>
+      <w:r>
+        <w:rPr>
+          <w:rFonts w:ascii="Times New Roman" w:hAnsi="Times New Roman" w:cs="Times New Roman"/>
+          <w:iCs/>
+          <w:lang w:val="en-GB"/>
+        </w:rPr>
+        <w:t xml:space="preserve"> once support reached ~25% and of course much less results at even less support percentage once time constraints were introduced).</w:t>
+      </w:r>
+    </w:p>
+    <w:p>
+      <w:pPr>
+        <w:rPr>
+          <w:rFonts w:ascii="Times New Roman" w:hAnsi="Times New Roman" w:cs="Times New Roman"/>
+          <w:iCs/>
+          <w:lang w:val="en-GB"/>
+        </w:rPr>
+      </w:pPr>
+      <w:r>
+        <w:rPr>
+          <w:rFonts w:ascii="Times New Roman" w:hAnsi="Times New Roman" w:cs="Times New Roman"/>
+          <w:iCs/>
+          <w:lang w:val="en-GB"/>
+        </w:rPr>
+        <w:t xml:space="preserve">Furthermore, even the </w:t>
+      </w:r>
+      <w:r>
+        <w:rPr>
+          <w:rFonts w:ascii="Times New Roman" w:hAnsi="Times New Roman" w:cs="Times New Roman"/>
+          <w:i/>
+          <w:lang w:val="en-GB"/>
+        </w:rPr>
+        <w:t xml:space="preserve">interesting </w:t>
+      </w:r>
+      <w:r>
+        <w:rPr>
+          <w:rFonts w:ascii="Times New Roman" w:hAnsi="Times New Roman" w:cs="Times New Roman"/>
+          <w:iCs/>
+          <w:lang w:val="en-GB"/>
+        </w:rPr>
+        <w:t xml:space="preserve">patterns (composed of more than one subsequence) contain the same object over and over, and just a handful of these patterns contain a subsequence composed of more than one item. </w:t>
+      </w:r>
+      <w:r>
+        <w:rPr>
+          <w:rFonts w:ascii="Times New Roman" w:hAnsi="Times New Roman" w:cs="Times New Roman"/>
+          <w:iCs/>
+          <w:lang w:val="en-GB"/>
+        </w:rPr>
+        <w:t>Unfortunately,</w:t>
+      </w:r>
+      <w:r>
+        <w:rPr>
+          <w:rFonts w:ascii="Times New Roman" w:hAnsi="Times New Roman" w:cs="Times New Roman"/>
+          <w:iCs/>
+          <w:lang w:val="en-GB"/>
+        </w:rPr>
+        <w:t xml:space="preserve"> the items of these </w:t>
+      </w:r>
+      <w:r>
+        <w:rPr>
+          <w:rFonts w:ascii="Times New Roman" w:hAnsi="Times New Roman" w:cs="Times New Roman"/>
+          <w:i/>
+          <w:lang w:val="en-GB"/>
+        </w:rPr>
+        <w:t>interesting</w:t>
+      </w:r>
+      <w:r>
+        <w:rPr>
+          <w:rFonts w:ascii="Times New Roman" w:hAnsi="Times New Roman" w:cs="Times New Roman"/>
+          <w:i/>
+          <w:lang w:val="en-GB"/>
+        </w:rPr>
+        <w:t xml:space="preserve"> </w:t>
+      </w:r>
+      <w:r>
+        <w:rPr>
+          <w:rFonts w:ascii="Times New Roman" w:hAnsi="Times New Roman" w:cs="Times New Roman"/>
+          <w:iCs/>
+          <w:lang w:val="en-GB"/>
+        </w:rPr>
+        <w:t xml:space="preserve">patterns are the most popular </w:t>
+      </w:r>
+      <w:r>
+        <w:rPr>
+          <w:rFonts w:ascii="Times New Roman" w:hAnsi="Times New Roman" w:cs="Times New Roman"/>
+          <w:iCs/>
+          <w:lang w:val="en-GB"/>
+        </w:rPr>
+        <w:t>in the whole dataset, giving even less relevance to lots of these sequences.</w:t>
+      </w:r>
+    </w:p>
+    <w:p>
+      <w:pPr>
+        <w:rPr>
+          <w:rFonts w:ascii="Times New Roman" w:hAnsi="Times New Roman" w:cs="Times New Roman"/>
+          <w:iCs/>
+          <w:lang w:val="en-GB"/>
+        </w:rPr>
+      </w:pPr>
+      <w:r>
+        <w:rPr>
+          <w:rFonts w:ascii="Times New Roman" w:hAnsi="Times New Roman" w:cs="Times New Roman"/>
+          <w:iCs/>
+          <w:lang w:val="en-GB"/>
+        </w:rPr>
+        <w:t xml:space="preserve">All this is due to the dataset itself, to the handful of distinguished market fields inside the dataset and to the prevalence of a particular subset of products. </w:t>
+      </w:r>
+    </w:p>
+    <w:p>
+      <w:pPr>
+        <w:rPr>
+          <w:rFonts w:ascii="Times New Roman" w:hAnsi="Times New Roman" w:cs="Times New Roman"/>
+          <w:iCs/>
+          <w:lang w:val="en-GB"/>
+        </w:rPr>
+      </w:pPr>
+      <w:r>
+        <w:rPr>
+          <w:rFonts w:ascii="Times New Roman" w:hAnsi="Times New Roman" w:cs="Times New Roman"/>
+          <w:iCs/>
+          <w:lang w:val="en-GB"/>
+        </w:rPr>
+        <w:t>Nevertheless, this report has shown possible explanations for some of these patterns, giving insight into different possible sets of customers.</w:t>
+      </w:r>
     </w:p>
     <w:sectPr>
-      <w:headerReference w:type="even" r:id="rId47"/>
-      <w:headerReference w:type="default" r:id="rId48"/>
-      <w:footerReference w:type="even" r:id="rId49"/>
-      <w:footerReference w:type="default" r:id="rId50"/>
-      <w:headerReference w:type="first" r:id="rId51"/>
-      <w:footerReference w:type="first" r:id="rId52"/>
+      <w:headerReference w:type="even" r:id="rId49"/>
+      <w:headerReference w:type="default" r:id="rId50"/>
+      <w:footerReference w:type="even" r:id="rId51"/>
+      <w:footerReference w:type="default" r:id="rId52"/>
+      <w:headerReference w:type="first" r:id="rId53"/>
+      <w:footerReference w:type="first" r:id="rId54"/>
       <w:pgSz w:w="11909" w:h="16834"/>
       <w:pgMar w:top="1440" w:right="1440" w:bottom="1440" w:left="1440" w:header="720" w:footer="720" w:gutter="0"/>
       <w:pgNumType w:start="0"/>

</xml_diff>